<commit_message>
finished jane's part of transactions and descriptions
</commit_message>
<xml_diff>
--- a/Transaction_Doc.docx
+++ b/Transaction_Doc.docx
@@ -12,12 +12,14 @@
         <w:spacing w:line="240" w:lineRule="auto"/>
         <w:ind w:left="360"/>
         <w:rPr>
-          <w:sz w:val="24"/>
-        </w:rPr>
-      </w:pPr>
-      <w:r>
-        <w:rPr>
-          <w:sz w:val="24"/>
+          <w:b/>
+          <w:sz w:val="28"/>
+        </w:rPr>
+      </w:pPr>
+      <w:r>
+        <w:rPr>
+          <w:b/>
+          <w:sz w:val="28"/>
         </w:rPr>
         <w:t>Register</w:t>
       </w:r>
@@ -181,6 +183,7 @@
     <w:p>
       <w:pPr>
         <w:spacing w:line="240" w:lineRule="auto"/>
+        <w:ind w:left="720"/>
         <w:rPr>
           <w:sz w:val="24"/>
         </w:rPr>
@@ -257,6 +260,7 @@
     <w:p>
       <w:pPr>
         <w:spacing w:line="240" w:lineRule="auto"/>
+        <w:ind w:left="720"/>
         <w:rPr>
           <w:sz w:val="24"/>
         </w:rPr>
@@ -327,6 +331,7 @@
     <w:p>
       <w:pPr>
         <w:spacing w:line="240" w:lineRule="auto"/>
+        <w:ind w:left="720"/>
         <w:rPr>
           <w:sz w:val="24"/>
         </w:rPr>
@@ -397,6 +402,7 @@
     <w:p>
       <w:pPr>
         <w:spacing w:line="240" w:lineRule="auto"/>
+        <w:ind w:left="720"/>
         <w:rPr>
           <w:sz w:val="24"/>
         </w:rPr>
@@ -1222,24 +1228,28 @@
         <w:spacing w:line="240" w:lineRule="auto"/>
         <w:ind w:left="360"/>
         <w:rPr>
-          <w:sz w:val="24"/>
-        </w:rPr>
-      </w:pPr>
-      <w:r>
-        <w:rPr>
-          <w:sz w:val="24"/>
+          <w:b/>
+          <w:sz w:val="28"/>
+        </w:rPr>
+      </w:pPr>
+      <w:r>
+        <w:rPr>
+          <w:b/>
+          <w:sz w:val="28"/>
         </w:rPr>
         <w:t xml:space="preserve">Sign in </w:t>
       </w:r>
       <w:r>
         <w:rPr>
-          <w:sz w:val="24"/>
-        </w:rPr>
-        <w:t>AND</w:t>
-      </w:r>
-      <w:r>
-        <w:rPr>
-          <w:sz w:val="24"/>
+          <w:b/>
+          <w:sz w:val="28"/>
+        </w:rPr>
+        <w:t>and</w:t>
+      </w:r>
+      <w:r>
+        <w:rPr>
+          <w:b/>
+          <w:sz w:val="28"/>
         </w:rPr>
         <w:t xml:space="preserve"> sign out</w:t>
       </w:r>
@@ -1247,6 +1257,73 @@
     <w:p>
       <w:pPr>
         <w:spacing w:line="240" w:lineRule="auto"/>
+        <w:rPr>
+          <w:sz w:val="24"/>
+        </w:rPr>
+      </w:pPr>
+      <w:r>
+        <w:rPr>
+          <w:sz w:val="24"/>
+        </w:rPr>
+        <w:t xml:space="preserve">SELECT * FROM </w:t>
+      </w:r>
+      <w:proofErr w:type="spellStart"/>
+      <w:r>
+        <w:rPr>
+          <w:sz w:val="24"/>
+        </w:rPr>
+        <w:t>UserPlus</w:t>
+      </w:r>
+      <w:proofErr w:type="spellEnd"/>
+      <w:r>
+        <w:rPr>
+          <w:sz w:val="24"/>
+        </w:rPr>
+        <w:t xml:space="preserve"> WHERE </w:t>
+      </w:r>
+      <w:proofErr w:type="spellStart"/>
+      <w:r>
+        <w:rPr>
+          <w:sz w:val="24"/>
+        </w:rPr>
+        <w:t>userId</w:t>
+      </w:r>
+      <w:proofErr w:type="spellEnd"/>
+      <w:r>
+        <w:rPr>
+          <w:sz w:val="24"/>
+        </w:rPr>
+        <w:t>=? AND password</w:t>
+      </w:r>
+      <w:proofErr w:type="gramStart"/>
+      <w:r>
+        <w:rPr>
+          <w:sz w:val="24"/>
+        </w:rPr>
+        <w:t>=?;</w:t>
+      </w:r>
+      <w:proofErr w:type="gramEnd"/>
+    </w:p>
+    <w:p>
+      <w:pPr>
+        <w:spacing w:line="240" w:lineRule="auto"/>
+        <w:rPr>
+          <w:b/>
+          <w:sz w:val="24"/>
+        </w:rPr>
+      </w:pPr>
+      <w:r>
+        <w:rPr>
+          <w:b/>
+          <w:sz w:val="24"/>
+        </w:rPr>
+        <w:t>Statements:</w:t>
+      </w:r>
+    </w:p>
+    <w:p>
+      <w:pPr>
+        <w:spacing w:line="240" w:lineRule="auto"/>
+        <w:ind w:left="720"/>
         <w:rPr>
           <w:sz w:val="24"/>
         </w:rPr>
@@ -1637,12 +1714,14 @@
         <w:spacing w:line="240" w:lineRule="auto"/>
         <w:ind w:left="360"/>
         <w:rPr>
-          <w:sz w:val="24"/>
-        </w:rPr>
-      </w:pPr>
-      <w:r>
-        <w:rPr>
-          <w:sz w:val="24"/>
+          <w:b/>
+          <w:sz w:val="28"/>
+        </w:rPr>
+      </w:pPr>
+      <w:r>
+        <w:rPr>
+          <w:b/>
+          <w:sz w:val="28"/>
         </w:rPr>
         <w:t>Post messages into personal page</w:t>
       </w:r>
@@ -1658,6 +1737,160 @@
         <w:rPr>
           <w:sz w:val="24"/>
         </w:rPr>
+        <w:t xml:space="preserve">INSERT INTO </w:t>
+      </w:r>
+      <w:proofErr w:type="gramStart"/>
+      <w:r>
+        <w:rPr>
+          <w:sz w:val="24"/>
+        </w:rPr>
+        <w:t>POST(</w:t>
+      </w:r>
+      <w:proofErr w:type="spellStart"/>
+      <w:proofErr w:type="gramEnd"/>
+      <w:r>
+        <w:rPr>
+          <w:sz w:val="24"/>
+        </w:rPr>
+        <w:t>PostID</w:t>
+      </w:r>
+      <w:proofErr w:type="spellEnd"/>
+      <w:r>
+        <w:rPr>
+          <w:sz w:val="24"/>
+        </w:rPr>
+        <w:t xml:space="preserve">, </w:t>
+      </w:r>
+      <w:proofErr w:type="spellStart"/>
+      <w:r>
+        <w:rPr>
+          <w:sz w:val="24"/>
+        </w:rPr>
+        <w:t>DateCreated</w:t>
+      </w:r>
+      <w:proofErr w:type="spellEnd"/>
+      <w:r>
+        <w:rPr>
+          <w:sz w:val="24"/>
+        </w:rPr>
+        <w:t xml:space="preserve">, Content, </w:t>
+      </w:r>
+      <w:proofErr w:type="spellStart"/>
+      <w:r>
+        <w:rPr>
+          <w:sz w:val="24"/>
+        </w:rPr>
+        <w:t>CommentCount</w:t>
+      </w:r>
+      <w:proofErr w:type="spellEnd"/>
+      <w:r>
+        <w:rPr>
+          <w:sz w:val="24"/>
+        </w:rPr>
+        <w:t xml:space="preserve">, </w:t>
+      </w:r>
+      <w:proofErr w:type="spellStart"/>
+      <w:r>
+        <w:rPr>
+          <w:sz w:val="24"/>
+        </w:rPr>
+        <w:t>AuthorID</w:t>
+      </w:r>
+      <w:proofErr w:type="spellEnd"/>
+      <w:r>
+        <w:rPr>
+          <w:sz w:val="24"/>
+        </w:rPr>
+        <w:t>) values (?, ?, ?, ?, ?);</w:t>
+      </w:r>
+    </w:p>
+    <w:p>
+      <w:pPr>
+        <w:spacing w:line="240" w:lineRule="auto"/>
+        <w:rPr>
+          <w:sz w:val="24"/>
+        </w:rPr>
+      </w:pPr>
+      <w:r>
+        <w:rPr>
+          <w:sz w:val="24"/>
+        </w:rPr>
+        <w:lastRenderedPageBreak/>
+        <w:t xml:space="preserve">INSERT INTO </w:t>
+      </w:r>
+      <w:proofErr w:type="spellStart"/>
+      <w:proofErr w:type="gramStart"/>
+      <w:r>
+        <w:rPr>
+          <w:sz w:val="24"/>
+        </w:rPr>
+        <w:t>PostedTo</w:t>
+      </w:r>
+      <w:proofErr w:type="spellEnd"/>
+      <w:r>
+        <w:rPr>
+          <w:sz w:val="24"/>
+        </w:rPr>
+        <w:t>(</w:t>
+      </w:r>
+      <w:proofErr w:type="spellStart"/>
+      <w:proofErr w:type="gramEnd"/>
+      <w:r>
+        <w:rPr>
+          <w:sz w:val="24"/>
+        </w:rPr>
+        <w:t>PostID</w:t>
+      </w:r>
+      <w:proofErr w:type="spellEnd"/>
+      <w:r>
+        <w:rPr>
+          <w:sz w:val="24"/>
+        </w:rPr>
+        <w:t xml:space="preserve">, </w:t>
+      </w:r>
+      <w:proofErr w:type="spellStart"/>
+      <w:r>
+        <w:rPr>
+          <w:sz w:val="24"/>
+        </w:rPr>
+        <w:t>PageID</w:t>
+      </w:r>
+      <w:proofErr w:type="spellEnd"/>
+      <w:r>
+        <w:rPr>
+          <w:sz w:val="24"/>
+        </w:rPr>
+        <w:t>) values (?, ?);</w:t>
+      </w:r>
+    </w:p>
+    <w:p>
+      <w:pPr>
+        <w:spacing w:line="240" w:lineRule="auto"/>
+        <w:rPr>
+          <w:b/>
+          <w:sz w:val="24"/>
+        </w:rPr>
+      </w:pPr>
+      <w:r>
+        <w:rPr>
+          <w:b/>
+          <w:sz w:val="24"/>
+        </w:rPr>
+        <w:t>Statements:</w:t>
+      </w:r>
+    </w:p>
+    <w:p>
+      <w:pPr>
+        <w:spacing w:line="240" w:lineRule="auto"/>
+        <w:ind w:left="720"/>
+        <w:rPr>
+          <w:sz w:val="24"/>
+        </w:rPr>
+      </w:pPr>
+      <w:r>
+        <w:rPr>
+          <w:sz w:val="24"/>
+        </w:rPr>
         <w:t>INSERT INTO Post (</w:t>
       </w:r>
       <w:proofErr w:type="spellStart"/>
@@ -1760,6 +1993,7 @@
     <w:p>
       <w:pPr>
         <w:spacing w:line="240" w:lineRule="auto"/>
+        <w:ind w:left="720"/>
         <w:rPr>
           <w:sz w:val="24"/>
         </w:rPr>
@@ -1853,7 +2087,6 @@
         <w:rPr>
           <w:sz w:val="24"/>
         </w:rPr>
-        <w:lastRenderedPageBreak/>
         <w:t>SELECT</w:t>
       </w:r>
       <w:r>
@@ -2099,12 +2332,14 @@
         <w:spacing w:line="240" w:lineRule="auto"/>
         <w:ind w:left="360"/>
         <w:rPr>
-          <w:sz w:val="24"/>
-        </w:rPr>
-      </w:pPr>
-      <w:r>
-        <w:rPr>
-          <w:sz w:val="24"/>
+          <w:b/>
+          <w:sz w:val="28"/>
+        </w:rPr>
+      </w:pPr>
+      <w:r>
+        <w:rPr>
+          <w:b/>
+          <w:sz w:val="28"/>
         </w:rPr>
         <w:t>Send a message</w:t>
       </w:r>
@@ -2120,6 +2355,355 @@
         <w:rPr>
           <w:sz w:val="24"/>
         </w:rPr>
+        <w:t xml:space="preserve">SELECT </w:t>
+      </w:r>
+      <w:proofErr w:type="spellStart"/>
+      <w:r>
+        <w:rPr>
+          <w:sz w:val="24"/>
+        </w:rPr>
+        <w:t>UserI</w:t>
+      </w:r>
+      <w:r>
+        <w:rPr>
+          <w:sz w:val="24"/>
+        </w:rPr>
+        <w:t>d</w:t>
+      </w:r>
+      <w:proofErr w:type="spellEnd"/>
+      <w:r>
+        <w:rPr>
+          <w:sz w:val="24"/>
+        </w:rPr>
+        <w:t xml:space="preserve"> From </w:t>
+      </w:r>
+      <w:proofErr w:type="spellStart"/>
+      <w:r>
+        <w:rPr>
+          <w:sz w:val="24"/>
+        </w:rPr>
+        <w:t>UserPlus</w:t>
+      </w:r>
+      <w:proofErr w:type="spellEnd"/>
+      <w:r>
+        <w:rPr>
+          <w:sz w:val="24"/>
+        </w:rPr>
+        <w:t xml:space="preserve"> WHERE </w:t>
+      </w:r>
+      <w:proofErr w:type="spellStart"/>
+      <w:r>
+        <w:rPr>
+          <w:sz w:val="24"/>
+        </w:rPr>
+        <w:t>UserId</w:t>
+      </w:r>
+      <w:proofErr w:type="spellEnd"/>
+      <w:proofErr w:type="gramStart"/>
+      <w:r>
+        <w:rPr>
+          <w:sz w:val="24"/>
+        </w:rPr>
+        <w:t>=?;</w:t>
+      </w:r>
+      <w:proofErr w:type="gramEnd"/>
+    </w:p>
+    <w:p>
+      <w:pPr>
+        <w:spacing w:line="240" w:lineRule="auto"/>
+        <w:rPr>
+          <w:sz w:val="24"/>
+        </w:rPr>
+      </w:pPr>
+      <w:r>
+        <w:rPr>
+          <w:sz w:val="24"/>
+        </w:rPr>
+        <w:t xml:space="preserve">INSERT INTO </w:t>
+      </w:r>
+      <w:proofErr w:type="gramStart"/>
+      <w:r>
+        <w:rPr>
+          <w:sz w:val="24"/>
+        </w:rPr>
+        <w:t>Message(</w:t>
+      </w:r>
+      <w:proofErr w:type="spellStart"/>
+      <w:proofErr w:type="gramEnd"/>
+      <w:r>
+        <w:rPr>
+          <w:sz w:val="24"/>
+        </w:rPr>
+        <w:t>MessageID</w:t>
+      </w:r>
+      <w:proofErr w:type="spellEnd"/>
+      <w:r>
+        <w:rPr>
+          <w:sz w:val="24"/>
+        </w:rPr>
+        <w:t xml:space="preserve">, </w:t>
+      </w:r>
+      <w:proofErr w:type="spellStart"/>
+      <w:r>
+        <w:rPr>
+          <w:sz w:val="24"/>
+        </w:rPr>
+        <w:t>DateSent</w:t>
+      </w:r>
+      <w:proofErr w:type="spellEnd"/>
+      <w:r>
+        <w:rPr>
+          <w:sz w:val="24"/>
+        </w:rPr>
+        <w:t xml:space="preserve">, </w:t>
+      </w:r>
+      <w:proofErr w:type="spellStart"/>
+      <w:r>
+        <w:rPr>
+          <w:sz w:val="24"/>
+        </w:rPr>
+        <w:t>ReceiverID</w:t>
+      </w:r>
+      <w:proofErr w:type="spellEnd"/>
+      <w:r>
+        <w:rPr>
+          <w:sz w:val="24"/>
+        </w:rPr>
+        <w:t xml:space="preserve">, </w:t>
+      </w:r>
+      <w:proofErr w:type="spellStart"/>
+      <w:r>
+        <w:rPr>
+          <w:sz w:val="24"/>
+        </w:rPr>
+        <w:t>SenderID</w:t>
+      </w:r>
+      <w:proofErr w:type="spellEnd"/>
+      <w:r>
+        <w:rPr>
+          <w:sz w:val="24"/>
+        </w:rPr>
+        <w:t>, Subject, Content) values (?, ?, ?, ?, ?, ?);</w:t>
+      </w:r>
+    </w:p>
+    <w:p>
+      <w:pPr>
+        <w:spacing w:line="240" w:lineRule="auto"/>
+        <w:rPr>
+          <w:sz w:val="24"/>
+        </w:rPr>
+      </w:pPr>
+      <w:r>
+        <w:rPr>
+          <w:sz w:val="24"/>
+        </w:rPr>
+        <w:t xml:space="preserve">INSERT INTO </w:t>
+      </w:r>
+      <w:proofErr w:type="gramStart"/>
+      <w:r>
+        <w:rPr>
+          <w:sz w:val="24"/>
+        </w:rPr>
+        <w:t>Send(</w:t>
+      </w:r>
+      <w:proofErr w:type="gramEnd"/>
+      <w:r>
+        <w:rPr>
+          <w:sz w:val="24"/>
+        </w:rPr>
+        <w:t xml:space="preserve">Sender, </w:t>
+      </w:r>
+      <w:proofErr w:type="spellStart"/>
+      <w:r>
+        <w:rPr>
+          <w:sz w:val="24"/>
+        </w:rPr>
+        <w:t>MessageID</w:t>
+      </w:r>
+      <w:proofErr w:type="spellEnd"/>
+      <w:r>
+        <w:rPr>
+          <w:sz w:val="24"/>
+        </w:rPr>
+        <w:t>) values (?, ?);</w:t>
+      </w:r>
+    </w:p>
+    <w:p>
+      <w:pPr>
+        <w:spacing w:line="240" w:lineRule="auto"/>
+        <w:rPr>
+          <w:b/>
+          <w:sz w:val="24"/>
+        </w:rPr>
+      </w:pPr>
+      <w:r>
+        <w:rPr>
+          <w:b/>
+          <w:sz w:val="24"/>
+        </w:rPr>
+        <w:t>Statements:</w:t>
+      </w:r>
+    </w:p>
+    <w:p>
+      <w:pPr>
+        <w:spacing w:line="240" w:lineRule="auto"/>
+        <w:ind w:left="720"/>
+        <w:rPr>
+          <w:sz w:val="24"/>
+        </w:rPr>
+      </w:pPr>
+      <w:r>
+        <w:rPr>
+          <w:sz w:val="24"/>
+        </w:rPr>
+        <w:t xml:space="preserve">INSERT INTO </w:t>
+      </w:r>
+      <w:proofErr w:type="gramStart"/>
+      <w:r>
+        <w:rPr>
+          <w:sz w:val="24"/>
+        </w:rPr>
+        <w:t>Message(</w:t>
+      </w:r>
+      <w:proofErr w:type="spellStart"/>
+      <w:proofErr w:type="gramEnd"/>
+      <w:r>
+        <w:rPr>
+          <w:sz w:val="24"/>
+        </w:rPr>
+        <w:t>MessageID</w:t>
+      </w:r>
+      <w:proofErr w:type="spellEnd"/>
+      <w:r>
+        <w:rPr>
+          <w:sz w:val="24"/>
+        </w:rPr>
+        <w:t xml:space="preserve">, </w:t>
+      </w:r>
+      <w:proofErr w:type="spellStart"/>
+      <w:r>
+        <w:rPr>
+          <w:sz w:val="24"/>
+        </w:rPr>
+        <w:t>DateSent</w:t>
+      </w:r>
+      <w:proofErr w:type="spellEnd"/>
+      <w:r>
+        <w:rPr>
+          <w:sz w:val="24"/>
+        </w:rPr>
+        <w:t xml:space="preserve">, </w:t>
+      </w:r>
+      <w:proofErr w:type="spellStart"/>
+      <w:r>
+        <w:rPr>
+          <w:sz w:val="24"/>
+        </w:rPr>
+        <w:t>ReceiverID</w:t>
+      </w:r>
+      <w:proofErr w:type="spellEnd"/>
+      <w:r>
+        <w:rPr>
+          <w:sz w:val="24"/>
+        </w:rPr>
+        <w:t xml:space="preserve">, </w:t>
+      </w:r>
+      <w:proofErr w:type="spellStart"/>
+      <w:r>
+        <w:rPr>
+          <w:sz w:val="24"/>
+        </w:rPr>
+        <w:t>SenderID</w:t>
+      </w:r>
+      <w:proofErr w:type="spellEnd"/>
+      <w:r>
+        <w:rPr>
+          <w:sz w:val="24"/>
+        </w:rPr>
+        <w:t xml:space="preserve">, Subject, Content) values </w:t>
+      </w:r>
+      <w:r>
+        <w:rPr>
+          <w:sz w:val="24"/>
+        </w:rPr>
+        <w:t>(1, NOW(), 2, 1, “subject”</w:t>
+      </w:r>
+      <w:bookmarkStart w:id="0" w:name="_GoBack"/>
+      <w:bookmarkEnd w:id="0"/>
+      <w:r>
+        <w:rPr>
+          <w:sz w:val="24"/>
+        </w:rPr>
+        <w:t>, “apples”);</w:t>
+      </w:r>
+    </w:p>
+    <w:p>
+      <w:pPr>
+        <w:spacing w:line="240" w:lineRule="auto"/>
+        <w:ind w:left="720"/>
+        <w:rPr>
+          <w:sz w:val="24"/>
+        </w:rPr>
+      </w:pPr>
+      <w:r>
+        <w:rPr>
+          <w:sz w:val="24"/>
+        </w:rPr>
+        <w:t xml:space="preserve">INSERT INTO </w:t>
+      </w:r>
+      <w:proofErr w:type="gramStart"/>
+      <w:r>
+        <w:rPr>
+          <w:sz w:val="24"/>
+        </w:rPr>
+        <w:t>Send(</w:t>
+      </w:r>
+      <w:proofErr w:type="gramEnd"/>
+      <w:r>
+        <w:rPr>
+          <w:sz w:val="24"/>
+        </w:rPr>
+        <w:t xml:space="preserve">Sender, </w:t>
+      </w:r>
+      <w:proofErr w:type="spellStart"/>
+      <w:r>
+        <w:rPr>
+          <w:sz w:val="24"/>
+        </w:rPr>
+        <w:t>MessageID</w:t>
+      </w:r>
+      <w:proofErr w:type="spellEnd"/>
+      <w:r>
+        <w:rPr>
+          <w:sz w:val="24"/>
+        </w:rPr>
+        <w:t>) values (</w:t>
+      </w:r>
+      <w:r>
+        <w:rPr>
+          <w:sz w:val="24"/>
+        </w:rPr>
+        <w:t>1, 1</w:t>
+      </w:r>
+      <w:r>
+        <w:rPr>
+          <w:sz w:val="24"/>
+        </w:rPr>
+        <w:t>);</w:t>
+      </w:r>
+    </w:p>
+    <w:p>
+      <w:pPr>
+        <w:spacing w:line="240" w:lineRule="auto"/>
+        <w:ind w:left="720"/>
+        <w:rPr>
+          <w:sz w:val="24"/>
+        </w:rPr>
+      </w:pPr>
+      <w:r>
+        <w:rPr>
+          <w:sz w:val="24"/>
+        </w:rPr>
         <w:t>SELECT</w:t>
       </w:r>
       <w:r>
@@ -2170,6 +2754,7 @@
     <w:p>
       <w:pPr>
         <w:spacing w:line="240" w:lineRule="auto"/>
+        <w:ind w:left="720"/>
         <w:rPr>
           <w:sz w:val="24"/>
         </w:rPr>
@@ -2353,12 +2938,14 @@
         <w:spacing w:line="240" w:lineRule="auto"/>
         <w:ind w:left="360"/>
         <w:rPr>
-          <w:sz w:val="24"/>
-        </w:rPr>
-      </w:pPr>
-      <w:r>
-        <w:rPr>
-          <w:sz w:val="24"/>
+          <w:b/>
+          <w:sz w:val="28"/>
+        </w:rPr>
+      </w:pPr>
+      <w:r>
+        <w:rPr>
+          <w:b/>
+          <w:sz w:val="28"/>
         </w:rPr>
         <w:t>Receive a message</w:t>
       </w:r>
@@ -2374,6 +2961,122 @@
         <w:rPr>
           <w:sz w:val="24"/>
         </w:rPr>
+        <w:t xml:space="preserve">SELECT </w:t>
+      </w:r>
+      <w:proofErr w:type="spellStart"/>
+      <w:r>
+        <w:rPr>
+          <w:sz w:val="24"/>
+        </w:rPr>
+        <w:t>UserId</w:t>
+      </w:r>
+      <w:proofErr w:type="spellEnd"/>
+      <w:r>
+        <w:rPr>
+          <w:sz w:val="24"/>
+        </w:rPr>
+        <w:t xml:space="preserve"> From </w:t>
+      </w:r>
+      <w:proofErr w:type="spellStart"/>
+      <w:r>
+        <w:rPr>
+          <w:sz w:val="24"/>
+        </w:rPr>
+        <w:t>UserPlus</w:t>
+      </w:r>
+      <w:proofErr w:type="spellEnd"/>
+      <w:r>
+        <w:rPr>
+          <w:sz w:val="24"/>
+        </w:rPr>
+        <w:t xml:space="preserve"> WHERE </w:t>
+      </w:r>
+      <w:proofErr w:type="spellStart"/>
+      <w:r>
+        <w:rPr>
+          <w:sz w:val="24"/>
+        </w:rPr>
+        <w:t>UserId</w:t>
+      </w:r>
+      <w:proofErr w:type="spellEnd"/>
+      <w:proofErr w:type="gramStart"/>
+      <w:r>
+        <w:rPr>
+          <w:sz w:val="24"/>
+        </w:rPr>
+        <w:t>=?;</w:t>
+      </w:r>
+      <w:proofErr w:type="gramEnd"/>
+    </w:p>
+    <w:p>
+      <w:pPr>
+        <w:spacing w:line="240" w:lineRule="auto"/>
+        <w:rPr>
+          <w:sz w:val="24"/>
+        </w:rPr>
+      </w:pPr>
+      <w:r>
+        <w:rPr>
+          <w:sz w:val="24"/>
+        </w:rPr>
+        <w:t xml:space="preserve">INSERT INTO </w:t>
+      </w:r>
+      <w:proofErr w:type="gramStart"/>
+      <w:r>
+        <w:rPr>
+          <w:sz w:val="24"/>
+        </w:rPr>
+        <w:t>Receive(</w:t>
+      </w:r>
+      <w:proofErr w:type="gramEnd"/>
+      <w:r>
+        <w:rPr>
+          <w:sz w:val="24"/>
+        </w:rPr>
+        <w:t xml:space="preserve">Receiver, </w:t>
+      </w:r>
+      <w:proofErr w:type="spellStart"/>
+      <w:r>
+        <w:rPr>
+          <w:sz w:val="24"/>
+        </w:rPr>
+        <w:t>MessageId</w:t>
+      </w:r>
+      <w:proofErr w:type="spellEnd"/>
+      <w:r>
+        <w:rPr>
+          <w:sz w:val="24"/>
+        </w:rPr>
+        <w:t>) values (?, ?);</w:t>
+      </w:r>
+    </w:p>
+    <w:p>
+      <w:pPr>
+        <w:spacing w:line="240" w:lineRule="auto"/>
+        <w:rPr>
+          <w:sz w:val="24"/>
+        </w:rPr>
+      </w:pPr>
+      <w:r>
+        <w:rPr>
+          <w:b/>
+          <w:sz w:val="24"/>
+        </w:rPr>
+        <w:t>Statements:</w:t>
+      </w:r>
+    </w:p>
+    <w:p>
+      <w:pPr>
+        <w:spacing w:line="240" w:lineRule="auto"/>
+        <w:ind w:left="720"/>
+        <w:rPr>
+          <w:sz w:val="24"/>
+        </w:rPr>
+      </w:pPr>
+      <w:r>
+        <w:rPr>
+          <w:sz w:val="24"/>
+        </w:rPr>
         <w:t>SELECT</w:t>
       </w:r>
       <w:r>
@@ -2452,6 +3155,7 @@
     <w:p>
       <w:pPr>
         <w:spacing w:line="240" w:lineRule="auto"/>
+        <w:ind w:left="720"/>
         <w:rPr>
           <w:sz w:val="24"/>
         </w:rPr>
@@ -2531,6 +3235,7 @@
           <w:noProof/>
           <w:sz w:val="24"/>
         </w:rPr>
+        <w:lastRenderedPageBreak/>
         <w:drawing>
           <wp:inline distT="0" distB="0" distL="0" distR="0" wp14:anchorId="075299A3" wp14:editId="5DC2A6FF">
             <wp:extent cx="1228896" cy="628738"/>
@@ -2592,18 +3297,21 @@
         <w:spacing w:line="240" w:lineRule="auto"/>
         <w:ind w:left="360"/>
         <w:rPr>
-          <w:sz w:val="24"/>
-        </w:rPr>
-      </w:pPr>
-      <w:r>
-        <w:rPr>
-          <w:sz w:val="24"/>
-        </w:rPr>
-        <w:t>DELETE</w:t>
-      </w:r>
-      <w:r>
-        <w:rPr>
-          <w:sz w:val="24"/>
+          <w:b/>
+          <w:sz w:val="28"/>
+        </w:rPr>
+      </w:pPr>
+      <w:r>
+        <w:rPr>
+          <w:b/>
+          <w:sz w:val="28"/>
+        </w:rPr>
+        <w:t>Delete</w:t>
+      </w:r>
+      <w:r>
+        <w:rPr>
+          <w:b/>
+          <w:sz w:val="28"/>
         </w:rPr>
         <w:t xml:space="preserve"> a message</w:t>
       </w:r>
@@ -2611,6 +3319,64 @@
     <w:p>
       <w:pPr>
         <w:spacing w:line="240" w:lineRule="auto"/>
+        <w:rPr>
+          <w:sz w:val="24"/>
+        </w:rPr>
+      </w:pPr>
+      <w:r>
+        <w:rPr>
+          <w:sz w:val="24"/>
+        </w:rPr>
+        <w:t xml:space="preserve">DELETE FROM Message WHERE </w:t>
+      </w:r>
+      <w:proofErr w:type="spellStart"/>
+      <w:r>
+        <w:rPr>
+          <w:sz w:val="24"/>
+        </w:rPr>
+        <w:t>MessageID</w:t>
+      </w:r>
+      <w:proofErr w:type="spellEnd"/>
+      <w:r>
+        <w:rPr>
+          <w:sz w:val="24"/>
+        </w:rPr>
+        <w:t xml:space="preserve"> </w:t>
+      </w:r>
+      <w:proofErr w:type="gramStart"/>
+      <w:r>
+        <w:rPr>
+          <w:sz w:val="24"/>
+        </w:rPr>
+        <w:t>= ?</w:t>
+      </w:r>
+      <w:proofErr w:type="gramEnd"/>
+      <w:r>
+        <w:rPr>
+          <w:sz w:val="24"/>
+        </w:rPr>
+        <w:t>;</w:t>
+      </w:r>
+    </w:p>
+    <w:p>
+      <w:pPr>
+        <w:spacing w:line="240" w:lineRule="auto"/>
+        <w:rPr>
+          <w:sz w:val="24"/>
+        </w:rPr>
+      </w:pPr>
+      <w:r>
+        <w:rPr>
+          <w:b/>
+          <w:sz w:val="24"/>
+        </w:rPr>
+        <w:t>Statements:</w:t>
+      </w:r>
+    </w:p>
+    <w:p>
+      <w:pPr>
+        <w:spacing w:line="240" w:lineRule="auto"/>
+        <w:ind w:left="720"/>
         <w:rPr>
           <w:sz w:val="24"/>
         </w:rPr>
@@ -2755,12 +3521,14 @@
         <w:spacing w:line="240" w:lineRule="auto"/>
         <w:ind w:left="360"/>
         <w:rPr>
-          <w:sz w:val="24"/>
-        </w:rPr>
-      </w:pPr>
-      <w:r>
-        <w:rPr>
-          <w:sz w:val="24"/>
+          <w:b/>
+          <w:sz w:val="28"/>
+        </w:rPr>
+      </w:pPr>
+      <w:r>
+        <w:rPr>
+          <w:b/>
+          <w:sz w:val="28"/>
         </w:rPr>
         <w:t>Create Group</w:t>
       </w:r>
@@ -2779,6 +3547,7 @@
         <w:t xml:space="preserve">INSERT INTO </w:t>
       </w:r>
       <w:proofErr w:type="spellStart"/>
+      <w:proofErr w:type="gramStart"/>
       <w:r>
         <w:rPr>
           <w:sz w:val="24"/>
@@ -2790,6 +3559,326 @@
         <w:rPr>
           <w:sz w:val="24"/>
         </w:rPr>
+        <w:t>(</w:t>
+      </w:r>
+      <w:proofErr w:type="spellStart"/>
+      <w:proofErr w:type="gramEnd"/>
+      <w:r>
+        <w:rPr>
+          <w:sz w:val="24"/>
+        </w:rPr>
+        <w:t>GroupID</w:t>
+      </w:r>
+      <w:proofErr w:type="spellEnd"/>
+      <w:r>
+        <w:rPr>
+          <w:sz w:val="24"/>
+        </w:rPr>
+        <w:t xml:space="preserve">, </w:t>
+      </w:r>
+      <w:proofErr w:type="spellStart"/>
+      <w:r>
+        <w:rPr>
+          <w:sz w:val="24"/>
+        </w:rPr>
+        <w:t>GroupName</w:t>
+      </w:r>
+      <w:proofErr w:type="spellEnd"/>
+      <w:r>
+        <w:rPr>
+          <w:sz w:val="24"/>
+        </w:rPr>
+        <w:t>, Owner, Type) values (?, ?, ?, ?);</w:t>
+      </w:r>
+    </w:p>
+    <w:p>
+      <w:pPr>
+        <w:spacing w:line="240" w:lineRule="auto"/>
+        <w:rPr>
+          <w:sz w:val="24"/>
+        </w:rPr>
+      </w:pPr>
+      <w:r>
+        <w:rPr>
+          <w:sz w:val="24"/>
+        </w:rPr>
+        <w:t xml:space="preserve">INSERT INTO </w:t>
+      </w:r>
+      <w:proofErr w:type="spellStart"/>
+      <w:proofErr w:type="gramStart"/>
+      <w:r>
+        <w:rPr>
+          <w:sz w:val="24"/>
+        </w:rPr>
+        <w:t>PagePlus</w:t>
+      </w:r>
+      <w:proofErr w:type="spellEnd"/>
+      <w:r>
+        <w:rPr>
+          <w:sz w:val="24"/>
+        </w:rPr>
+        <w:t>(</w:t>
+      </w:r>
+      <w:proofErr w:type="spellStart"/>
+      <w:proofErr w:type="gramEnd"/>
+      <w:r>
+        <w:rPr>
+          <w:sz w:val="24"/>
+        </w:rPr>
+        <w:t>PageID</w:t>
+      </w:r>
+      <w:proofErr w:type="spellEnd"/>
+      <w:r>
+        <w:rPr>
+          <w:sz w:val="24"/>
+        </w:rPr>
+        <w:t xml:space="preserve">, </w:t>
+      </w:r>
+      <w:proofErr w:type="spellStart"/>
+      <w:r>
+        <w:rPr>
+          <w:sz w:val="24"/>
+        </w:rPr>
+        <w:t>PostCount</w:t>
+      </w:r>
+      <w:proofErr w:type="spellEnd"/>
+      <w:r>
+        <w:rPr>
+          <w:sz w:val="24"/>
+        </w:rPr>
+        <w:t>) values(?, ?);</w:t>
+      </w:r>
+    </w:p>
+    <w:p>
+      <w:pPr>
+        <w:spacing w:line="240" w:lineRule="auto"/>
+        <w:rPr>
+          <w:sz w:val="24"/>
+        </w:rPr>
+      </w:pPr>
+      <w:r>
+        <w:rPr>
+          <w:sz w:val="24"/>
+        </w:rPr>
+        <w:t xml:space="preserve">INSERT INTO </w:t>
+      </w:r>
+      <w:proofErr w:type="spellStart"/>
+      <w:proofErr w:type="gramStart"/>
+      <w:r>
+        <w:rPr>
+          <w:sz w:val="24"/>
+        </w:rPr>
+        <w:t>GroupPage</w:t>
+      </w:r>
+      <w:proofErr w:type="spellEnd"/>
+      <w:r>
+        <w:rPr>
+          <w:sz w:val="24"/>
+        </w:rPr>
+        <w:t>(</w:t>
+      </w:r>
+      <w:proofErr w:type="spellStart"/>
+      <w:proofErr w:type="gramEnd"/>
+      <w:r>
+        <w:rPr>
+          <w:sz w:val="24"/>
+        </w:rPr>
+        <w:t>PageId</w:t>
+      </w:r>
+      <w:proofErr w:type="spellEnd"/>
+      <w:r>
+        <w:rPr>
+          <w:sz w:val="24"/>
+        </w:rPr>
+        <w:t xml:space="preserve">, </w:t>
+      </w:r>
+      <w:proofErr w:type="spellStart"/>
+      <w:r>
+        <w:rPr>
+          <w:sz w:val="24"/>
+        </w:rPr>
+        <w:t>GroupID</w:t>
+      </w:r>
+      <w:proofErr w:type="spellEnd"/>
+      <w:r>
+        <w:rPr>
+          <w:sz w:val="24"/>
+        </w:rPr>
+        <w:t>) values(?, ?);</w:t>
+      </w:r>
+    </w:p>
+    <w:p>
+      <w:pPr>
+        <w:spacing w:line="240" w:lineRule="auto"/>
+        <w:rPr>
+          <w:sz w:val="24"/>
+        </w:rPr>
+      </w:pPr>
+      <w:r>
+        <w:rPr>
+          <w:sz w:val="24"/>
+        </w:rPr>
+        <w:t xml:space="preserve">INSERT INTO </w:t>
+      </w:r>
+      <w:proofErr w:type="spellStart"/>
+      <w:proofErr w:type="gramStart"/>
+      <w:r>
+        <w:rPr>
+          <w:sz w:val="24"/>
+        </w:rPr>
+        <w:t>HasAGroupPage</w:t>
+      </w:r>
+      <w:proofErr w:type="spellEnd"/>
+      <w:r>
+        <w:rPr>
+          <w:sz w:val="24"/>
+        </w:rPr>
+        <w:t>(</w:t>
+      </w:r>
+      <w:proofErr w:type="spellStart"/>
+      <w:proofErr w:type="gramEnd"/>
+      <w:r>
+        <w:rPr>
+          <w:sz w:val="24"/>
+        </w:rPr>
+        <w:t>GroupID</w:t>
+      </w:r>
+      <w:proofErr w:type="spellEnd"/>
+      <w:r>
+        <w:rPr>
+          <w:sz w:val="24"/>
+        </w:rPr>
+        <w:t xml:space="preserve">, </w:t>
+      </w:r>
+      <w:proofErr w:type="spellStart"/>
+      <w:r>
+        <w:rPr>
+          <w:sz w:val="24"/>
+        </w:rPr>
+        <w:t>GroupPageID</w:t>
+      </w:r>
+      <w:proofErr w:type="spellEnd"/>
+      <w:r>
+        <w:rPr>
+          <w:sz w:val="24"/>
+        </w:rPr>
+        <w:t xml:space="preserve">) values(?, ?); </w:t>
+      </w:r>
+    </w:p>
+    <w:p>
+      <w:pPr>
+        <w:spacing w:line="240" w:lineRule="auto"/>
+        <w:rPr>
+          <w:sz w:val="24"/>
+        </w:rPr>
+      </w:pPr>
+      <w:r>
+        <w:rPr>
+          <w:sz w:val="24"/>
+        </w:rPr>
+        <w:t xml:space="preserve">INSERT INTO </w:t>
+      </w:r>
+      <w:proofErr w:type="spellStart"/>
+      <w:proofErr w:type="gramStart"/>
+      <w:r>
+        <w:rPr>
+          <w:sz w:val="24"/>
+        </w:rPr>
+        <w:t>HasAccessToGroup</w:t>
+      </w:r>
+      <w:proofErr w:type="spellEnd"/>
+      <w:r>
+        <w:rPr>
+          <w:sz w:val="24"/>
+        </w:rPr>
+        <w:t>(</w:t>
+      </w:r>
+      <w:proofErr w:type="spellStart"/>
+      <w:proofErr w:type="gramEnd"/>
+      <w:r>
+        <w:rPr>
+          <w:sz w:val="24"/>
+        </w:rPr>
+        <w:t>UserId</w:t>
+      </w:r>
+      <w:proofErr w:type="spellEnd"/>
+      <w:r>
+        <w:rPr>
+          <w:sz w:val="24"/>
+        </w:rPr>
+        <w:t xml:space="preserve">, </w:t>
+      </w:r>
+      <w:proofErr w:type="spellStart"/>
+      <w:r>
+        <w:rPr>
+          <w:sz w:val="24"/>
+        </w:rPr>
+        <w:t>PageID</w:t>
+      </w:r>
+      <w:proofErr w:type="spellEnd"/>
+      <w:r>
+        <w:rPr>
+          <w:sz w:val="24"/>
+        </w:rPr>
+        <w:t xml:space="preserve">, </w:t>
+      </w:r>
+      <w:proofErr w:type="spellStart"/>
+      <w:r>
+        <w:rPr>
+          <w:sz w:val="24"/>
+        </w:rPr>
+        <w:t>GroupID</w:t>
+      </w:r>
+      <w:proofErr w:type="spellEnd"/>
+      <w:r>
+        <w:rPr>
+          <w:sz w:val="24"/>
+        </w:rPr>
+        <w:t>) values (?, ?, ?);</w:t>
+      </w:r>
+    </w:p>
+    <w:p>
+      <w:pPr>
+        <w:spacing w:line="240" w:lineRule="auto"/>
+        <w:rPr>
+          <w:b/>
+          <w:sz w:val="24"/>
+        </w:rPr>
+      </w:pPr>
+      <w:r>
+        <w:rPr>
+          <w:b/>
+          <w:sz w:val="24"/>
+        </w:rPr>
+        <w:t>Statements:</w:t>
+      </w:r>
+    </w:p>
+    <w:p>
+      <w:pPr>
+        <w:spacing w:line="240" w:lineRule="auto"/>
+        <w:ind w:left="720"/>
+        <w:rPr>
+          <w:sz w:val="24"/>
+        </w:rPr>
+      </w:pPr>
+      <w:r>
+        <w:rPr>
+          <w:sz w:val="24"/>
+        </w:rPr>
+        <w:t xml:space="preserve">INSERT INTO </w:t>
+      </w:r>
+      <w:proofErr w:type="spellStart"/>
+      <w:r>
+        <w:rPr>
+          <w:sz w:val="24"/>
+        </w:rPr>
+        <w:t>GroupPlus</w:t>
+      </w:r>
+      <w:proofErr w:type="spellEnd"/>
+      <w:r>
+        <w:rPr>
+          <w:sz w:val="24"/>
+        </w:rPr>
         <w:t xml:space="preserve"> (</w:t>
       </w:r>
       <w:proofErr w:type="spellStart"/>
@@ -2836,105 +3925,7 @@
     <w:p>
       <w:pPr>
         <w:spacing w:line="240" w:lineRule="auto"/>
-        <w:rPr>
-          <w:b/>
-          <w:sz w:val="24"/>
-        </w:rPr>
-      </w:pPr>
-      <w:r>
-        <w:rPr>
-          <w:b/>
-          <w:sz w:val="24"/>
-        </w:rPr>
-        <w:t>Output:</w:t>
-      </w:r>
-    </w:p>
-    <w:p>
-      <w:pPr>
-        <w:spacing w:line="240" w:lineRule="auto"/>
-        <w:rPr>
-          <w:sz w:val="24"/>
-        </w:rPr>
-      </w:pPr>
-      <w:r>
-        <w:rPr>
-          <w:noProof/>
-          <w:sz w:val="24"/>
-        </w:rPr>
-        <w:drawing>
-          <wp:inline distT="0" distB="0" distL="0" distR="0" wp14:anchorId="0C0934AD" wp14:editId="788468CC">
-            <wp:extent cx="3667637" cy="600159"/>
-            <wp:effectExtent l="0" t="0" r="0" b="9525"/>
-            <wp:docPr id="6" name="Picture 6"/>
-            <wp:cNvGraphicFramePr>
-              <a:graphicFrameLocks xmlns:a="http://schemas.openxmlformats.org/drawingml/2006/main" noChangeAspect="1"/>
-            </wp:cNvGraphicFramePr>
-            <a:graphic xmlns:a="http://schemas.openxmlformats.org/drawingml/2006/main">
-              <a:graphicData uri="http://schemas.openxmlformats.org/drawingml/2006/picture">
-                <pic:pic xmlns:pic="http://schemas.openxmlformats.org/drawingml/2006/picture">
-                  <pic:nvPicPr>
-                    <pic:cNvPr id="6" name="9AC7EE3.tmp"/>
-                    <pic:cNvPicPr/>
-                  </pic:nvPicPr>
-                  <pic:blipFill>
-                    <a:blip r:embed="rId14">
-                      <a:extLst>
-                        <a:ext uri="{28A0092B-C50C-407E-A947-70E740481C1C}">
-                          <a14:useLocalDpi xmlns:a14="http://schemas.microsoft.com/office/drawing/2010/main" val="0"/>
-                        </a:ext>
-                      </a:extLst>
-                    </a:blip>
-                    <a:stretch>
-                      <a:fillRect/>
-                    </a:stretch>
-                  </pic:blipFill>
-                  <pic:spPr>
-                    <a:xfrm>
-                      <a:off x="0" y="0"/>
-                      <a:ext cx="3667637" cy="600159"/>
-                    </a:xfrm>
-                    <a:prstGeom prst="rect">
-                      <a:avLst/>
-                    </a:prstGeom>
-                  </pic:spPr>
-                </pic:pic>
-              </a:graphicData>
-            </a:graphic>
-          </wp:inline>
-        </w:drawing>
-      </w:r>
-    </w:p>
-    <w:p>
-      <w:pPr>
-        <w:spacing w:line="240" w:lineRule="auto"/>
-        <w:rPr>
-          <w:sz w:val="24"/>
-        </w:rPr>
-      </w:pPr>
-    </w:p>
-    <w:p>
-      <w:pPr>
-        <w:pStyle w:val="ListParagraph"/>
-        <w:numPr>
-          <w:ilvl w:val="0"/>
-          <w:numId w:val="2"/>
-        </w:numPr>
-        <w:spacing w:line="240" w:lineRule="auto"/>
-        <w:ind w:left="360"/>
-        <w:rPr>
-          <w:sz w:val="24"/>
-        </w:rPr>
-      </w:pPr>
-      <w:r>
-        <w:rPr>
-          <w:sz w:val="24"/>
-        </w:rPr>
-        <w:t xml:space="preserve">Create Group page </w:t>
-      </w:r>
-    </w:p>
-    <w:p>
-      <w:pPr>
-        <w:spacing w:line="240" w:lineRule="auto"/>
+        <w:ind w:left="720"/>
         <w:rPr>
           <w:sz w:val="24"/>
         </w:rPr>
@@ -2950,7 +3941,7 @@
         <w:rPr>
           <w:sz w:val="24"/>
         </w:rPr>
-        <w:t>GroupPlus</w:t>
+        <w:t>PagePlus</w:t>
       </w:r>
       <w:proofErr w:type="spellEnd"/>
       <w:r>
@@ -2964,21 +3955,21 @@
         <w:rPr>
           <w:sz w:val="24"/>
         </w:rPr>
-        <w:t>GroupId</w:t>
-      </w:r>
-      <w:proofErr w:type="spellEnd"/>
-      <w:r>
-        <w:rPr>
-          <w:sz w:val="24"/>
-        </w:rPr>
-        <w:t xml:space="preserve">, Owner, </w:t>
-      </w:r>
-      <w:proofErr w:type="spellStart"/>
-      <w:r>
-        <w:rPr>
-          <w:sz w:val="24"/>
-        </w:rPr>
-        <w:t>GroupName</w:t>
+        <w:t>PageId</w:t>
+      </w:r>
+      <w:proofErr w:type="spellEnd"/>
+      <w:r>
+        <w:rPr>
+          <w:sz w:val="24"/>
+        </w:rPr>
+        <w:t xml:space="preserve">, </w:t>
+      </w:r>
+      <w:proofErr w:type="spellStart"/>
+      <w:r>
+        <w:rPr>
+          <w:sz w:val="24"/>
+        </w:rPr>
+        <w:t>PostCount</w:t>
       </w:r>
       <w:proofErr w:type="spellEnd"/>
       <w:r>
@@ -2997,12 +3988,13 @@
         <w:rPr>
           <w:sz w:val="24"/>
         </w:rPr>
-        <w:t xml:space="preserve"> (26, 1, 'Automated value-added process improvement');</w:t>
-      </w:r>
-    </w:p>
-    <w:p>
-      <w:pPr>
-        <w:spacing w:line="240" w:lineRule="auto"/>
+        <w:t xml:space="preserve"> (26, 0);</w:t>
+      </w:r>
+    </w:p>
+    <w:p>
+      <w:pPr>
+        <w:spacing w:line="240" w:lineRule="auto"/>
+        <w:ind w:left="720"/>
         <w:rPr>
           <w:sz w:val="24"/>
         </w:rPr>
@@ -3014,20 +4006,22 @@
         <w:t xml:space="preserve">INSERT INTO </w:t>
       </w:r>
       <w:proofErr w:type="spellStart"/>
-      <w:r>
-        <w:rPr>
-          <w:sz w:val="24"/>
-        </w:rPr>
-        <w:t>PagePlus</w:t>
-      </w:r>
-      <w:proofErr w:type="spellEnd"/>
-      <w:r>
-        <w:rPr>
-          <w:sz w:val="24"/>
-        </w:rPr>
-        <w:t xml:space="preserve"> (</w:t>
-      </w:r>
-      <w:proofErr w:type="spellStart"/>
+      <w:proofErr w:type="gramStart"/>
+      <w:r>
+        <w:rPr>
+          <w:sz w:val="24"/>
+        </w:rPr>
+        <w:t>GroupPage</w:t>
+      </w:r>
+      <w:proofErr w:type="spellEnd"/>
+      <w:r>
+        <w:rPr>
+          <w:sz w:val="24"/>
+        </w:rPr>
+        <w:t>(</w:t>
+      </w:r>
+      <w:proofErr w:type="spellStart"/>
+      <w:proofErr w:type="gramEnd"/>
       <w:r>
         <w:rPr>
           <w:sz w:val="24"/>
@@ -3046,7 +4040,7 @@
         <w:rPr>
           <w:sz w:val="24"/>
         </w:rPr>
-        <w:t>PostCount</w:t>
+        <w:t>GroupID</w:t>
       </w:r>
       <w:proofErr w:type="spellEnd"/>
       <w:r>
@@ -3065,12 +4059,13 @@
         <w:rPr>
           <w:sz w:val="24"/>
         </w:rPr>
-        <w:t xml:space="preserve"> (26, 0);</w:t>
-      </w:r>
-    </w:p>
-    <w:p>
-      <w:pPr>
-        <w:spacing w:line="240" w:lineRule="auto"/>
+        <w:t>(26, 26);</w:t>
+      </w:r>
+    </w:p>
+    <w:p>
+      <w:pPr>
+        <w:spacing w:line="240" w:lineRule="auto"/>
+        <w:ind w:left="720"/>
         <w:rPr>
           <w:sz w:val="24"/>
         </w:rPr>
@@ -3087,7 +4082,7 @@
         <w:rPr>
           <w:sz w:val="24"/>
         </w:rPr>
-        <w:t>GroupPage</w:t>
+        <w:t>HasAGroupPage</w:t>
       </w:r>
       <w:proofErr w:type="spellEnd"/>
       <w:r>
@@ -3102,7 +4097,7 @@
         <w:rPr>
           <w:sz w:val="24"/>
         </w:rPr>
-        <w:t>PageId</w:t>
+        <w:t>GroupID</w:t>
       </w:r>
       <w:proofErr w:type="spellEnd"/>
       <w:r>
@@ -3116,7 +4111,7 @@
         <w:rPr>
           <w:sz w:val="24"/>
         </w:rPr>
-        <w:t>GroupID</w:t>
+        <w:t>GroupPageID</w:t>
       </w:r>
       <w:proofErr w:type="spellEnd"/>
       <w:r>
@@ -3141,76 +4136,7 @@
     <w:p>
       <w:pPr>
         <w:spacing w:line="240" w:lineRule="auto"/>
-        <w:rPr>
-          <w:sz w:val="24"/>
-        </w:rPr>
-      </w:pPr>
-      <w:r>
-        <w:rPr>
-          <w:sz w:val="24"/>
-        </w:rPr>
-        <w:t xml:space="preserve">INSERT INTO </w:t>
-      </w:r>
-      <w:proofErr w:type="spellStart"/>
-      <w:proofErr w:type="gramStart"/>
-      <w:r>
-        <w:rPr>
-          <w:sz w:val="24"/>
-        </w:rPr>
-        <w:t>HasAGroupPage</w:t>
-      </w:r>
-      <w:proofErr w:type="spellEnd"/>
-      <w:r>
-        <w:rPr>
-          <w:sz w:val="24"/>
-        </w:rPr>
-        <w:t>(</w:t>
-      </w:r>
-      <w:proofErr w:type="spellStart"/>
-      <w:proofErr w:type="gramEnd"/>
-      <w:r>
-        <w:rPr>
-          <w:sz w:val="24"/>
-        </w:rPr>
-        <w:t>GroupID</w:t>
-      </w:r>
-      <w:proofErr w:type="spellEnd"/>
-      <w:r>
-        <w:rPr>
-          <w:sz w:val="24"/>
-        </w:rPr>
-        <w:t xml:space="preserve">, </w:t>
-      </w:r>
-      <w:proofErr w:type="spellStart"/>
-      <w:r>
-        <w:rPr>
-          <w:sz w:val="24"/>
-        </w:rPr>
-        <w:t>GroupPageID</w:t>
-      </w:r>
-      <w:proofErr w:type="spellEnd"/>
-      <w:r>
-        <w:rPr>
-          <w:sz w:val="24"/>
-        </w:rPr>
-        <w:t xml:space="preserve">) </w:t>
-      </w:r>
-      <w:r>
-        <w:rPr>
-          <w:sz w:val="24"/>
-        </w:rPr>
-        <w:t>VALUES</w:t>
-      </w:r>
-      <w:r>
-        <w:rPr>
-          <w:sz w:val="24"/>
-        </w:rPr>
-        <w:t>(26, 26);</w:t>
-      </w:r>
-    </w:p>
-    <w:p>
-      <w:pPr>
-        <w:spacing w:line="240" w:lineRule="auto"/>
+        <w:ind w:left="720"/>
         <w:rPr>
           <w:sz w:val="24"/>
         </w:rPr>
@@ -3350,7 +4276,7 @@
                     <pic:cNvPicPr/>
                   </pic:nvPicPr>
                   <pic:blipFill>
-                    <a:blip r:embed="rId15">
+                    <a:blip r:embed="rId14">
                       <a:extLst>
                         <a:ext uri="{28A0092B-C50C-407E-A947-70E740481C1C}">
                           <a14:useLocalDpi xmlns:a14="http://schemas.microsoft.com/office/drawing/2010/main" val="0"/>
@@ -3400,12 +4326,297 @@
       </w:pPr>
       <w:r>
         <w:rPr>
-          <w:sz w:val="24"/>
+          <w:b/>
+          <w:sz w:val="28"/>
         </w:rPr>
         <w:t xml:space="preserve">Search for a user </w:t>
       </w:r>
       <w:r>
         <w:rPr>
+          <w:b/>
+          <w:sz w:val="28"/>
+        </w:rPr>
+        <w:t>and</w:t>
+      </w:r>
+      <w:r>
+        <w:rPr>
+          <w:b/>
+          <w:sz w:val="28"/>
+        </w:rPr>
+        <w:t xml:space="preserve"> add him to a group</w:t>
+      </w:r>
+    </w:p>
+    <w:p>
+      <w:pPr>
+        <w:spacing w:line="240" w:lineRule="auto"/>
+        <w:rPr>
+          <w:sz w:val="24"/>
+        </w:rPr>
+      </w:pPr>
+      <w:r>
+        <w:rPr>
+          <w:sz w:val="24"/>
+        </w:rPr>
+        <w:t xml:space="preserve">SELECT * FROM </w:t>
+      </w:r>
+      <w:proofErr w:type="spellStart"/>
+      <w:r>
+        <w:rPr>
+          <w:sz w:val="24"/>
+        </w:rPr>
+        <w:t>HasAccessToGroup</w:t>
+      </w:r>
+      <w:proofErr w:type="spellEnd"/>
+      <w:r>
+        <w:rPr>
+          <w:sz w:val="24"/>
+        </w:rPr>
+        <w:t xml:space="preserve"> WHERE </w:t>
+      </w:r>
+      <w:proofErr w:type="spellStart"/>
+      <w:r>
+        <w:rPr>
+          <w:sz w:val="24"/>
+        </w:rPr>
+        <w:t>AdderID</w:t>
+      </w:r>
+      <w:proofErr w:type="spellEnd"/>
+      <w:r>
+        <w:rPr>
+          <w:sz w:val="24"/>
+        </w:rPr>
+        <w:t xml:space="preserve"> </w:t>
+      </w:r>
+      <w:proofErr w:type="gramStart"/>
+      <w:r>
+        <w:rPr>
+          <w:sz w:val="24"/>
+        </w:rPr>
+        <w:t>= ?</w:t>
+      </w:r>
+      <w:proofErr w:type="gramEnd"/>
+      <w:r>
+        <w:rPr>
+          <w:sz w:val="24"/>
+        </w:rPr>
+        <w:t xml:space="preserve"> AND </w:t>
+      </w:r>
+      <w:proofErr w:type="spellStart"/>
+      <w:r>
+        <w:rPr>
+          <w:sz w:val="24"/>
+        </w:rPr>
+        <w:t>GroupID</w:t>
+      </w:r>
+      <w:proofErr w:type="spellEnd"/>
+      <w:r>
+        <w:rPr>
+          <w:sz w:val="24"/>
+        </w:rPr>
+        <w:t xml:space="preserve"> </w:t>
+      </w:r>
+      <w:proofErr w:type="gramStart"/>
+      <w:r>
+        <w:rPr>
+          <w:sz w:val="24"/>
+        </w:rPr>
+        <w:t>= ?</w:t>
+      </w:r>
+      <w:proofErr w:type="gramEnd"/>
+      <w:r>
+        <w:rPr>
+          <w:sz w:val="24"/>
+        </w:rPr>
+        <w:t>;</w:t>
+      </w:r>
+    </w:p>
+    <w:p>
+      <w:pPr>
+        <w:spacing w:line="240" w:lineRule="auto"/>
+        <w:rPr>
+          <w:sz w:val="24"/>
+        </w:rPr>
+      </w:pPr>
+      <w:r>
+        <w:rPr>
+          <w:sz w:val="24"/>
+        </w:rPr>
+        <w:t xml:space="preserve">INSERT INTO </w:t>
+      </w:r>
+      <w:proofErr w:type="spellStart"/>
+      <w:proofErr w:type="gramStart"/>
+      <w:r>
+        <w:rPr>
+          <w:sz w:val="24"/>
+        </w:rPr>
+        <w:t>HasAccessToGroup</w:t>
+      </w:r>
+      <w:proofErr w:type="spellEnd"/>
+      <w:r>
+        <w:rPr>
+          <w:sz w:val="24"/>
+        </w:rPr>
+        <w:t>(</w:t>
+      </w:r>
+      <w:proofErr w:type="spellStart"/>
+      <w:proofErr w:type="gramEnd"/>
+      <w:r>
+        <w:rPr>
+          <w:sz w:val="24"/>
+        </w:rPr>
+        <w:t>UserID</w:t>
+      </w:r>
+      <w:proofErr w:type="spellEnd"/>
+      <w:r>
+        <w:rPr>
+          <w:sz w:val="24"/>
+        </w:rPr>
+        <w:t xml:space="preserve">, </w:t>
+      </w:r>
+      <w:proofErr w:type="spellStart"/>
+      <w:r>
+        <w:rPr>
+          <w:sz w:val="24"/>
+        </w:rPr>
+        <w:t>PageID</w:t>
+      </w:r>
+      <w:proofErr w:type="spellEnd"/>
+      <w:r>
+        <w:rPr>
+          <w:sz w:val="24"/>
+        </w:rPr>
+        <w:t xml:space="preserve">, </w:t>
+      </w:r>
+      <w:proofErr w:type="spellStart"/>
+      <w:r>
+        <w:rPr>
+          <w:sz w:val="24"/>
+        </w:rPr>
+        <w:t>GroupID</w:t>
+      </w:r>
+      <w:proofErr w:type="spellEnd"/>
+      <w:r>
+        <w:rPr>
+          <w:sz w:val="24"/>
+        </w:rPr>
+        <w:t>) values (?/*</w:t>
+      </w:r>
+      <w:proofErr w:type="spellStart"/>
+      <w:r>
+        <w:rPr>
+          <w:sz w:val="24"/>
+        </w:rPr>
+        <w:t>Target_Id</w:t>
+      </w:r>
+      <w:proofErr w:type="spellEnd"/>
+      <w:r>
+        <w:rPr>
+          <w:sz w:val="24"/>
+        </w:rPr>
+        <w:t>*/, ?, ?);</w:t>
+      </w:r>
+    </w:p>
+    <w:p>
+      <w:pPr>
+        <w:spacing w:line="240" w:lineRule="auto"/>
+        <w:rPr>
+          <w:sz w:val="24"/>
+        </w:rPr>
+      </w:pPr>
+      <w:r>
+        <w:rPr>
+          <w:b/>
+          <w:sz w:val="24"/>
+        </w:rPr>
+        <w:t>Statements:</w:t>
+      </w:r>
+    </w:p>
+    <w:p>
+      <w:pPr>
+        <w:spacing w:line="240" w:lineRule="auto"/>
+        <w:ind w:left="720"/>
+        <w:rPr>
+          <w:sz w:val="24"/>
+        </w:rPr>
+      </w:pPr>
+      <w:r>
+        <w:rPr>
+          <w:sz w:val="24"/>
+        </w:rPr>
+        <w:t>SELECT</w:t>
+      </w:r>
+      <w:r>
+        <w:rPr>
+          <w:sz w:val="24"/>
+        </w:rPr>
+        <w:t xml:space="preserve"> * </w:t>
+      </w:r>
+      <w:r>
+        <w:rPr>
+          <w:sz w:val="24"/>
+        </w:rPr>
+        <w:t>FROM</w:t>
+      </w:r>
+      <w:r>
+        <w:rPr>
+          <w:sz w:val="24"/>
+        </w:rPr>
+        <w:t xml:space="preserve"> </w:t>
+      </w:r>
+      <w:proofErr w:type="spellStart"/>
+      <w:r>
+        <w:rPr>
+          <w:sz w:val="24"/>
+        </w:rPr>
+        <w:t>Ha</w:t>
+      </w:r>
+      <w:r>
+        <w:rPr>
+          <w:sz w:val="24"/>
+        </w:rPr>
+        <w:t>sAccessToGroup</w:t>
+      </w:r>
+      <w:proofErr w:type="spellEnd"/>
+      <w:r>
+        <w:rPr>
+          <w:sz w:val="24"/>
+        </w:rPr>
+        <w:t xml:space="preserve"> </w:t>
+      </w:r>
+      <w:r>
+        <w:rPr>
+          <w:sz w:val="24"/>
+        </w:rPr>
+        <w:t>WHERE</w:t>
+      </w:r>
+      <w:r>
+        <w:rPr>
+          <w:sz w:val="24"/>
+        </w:rPr>
+        <w:t xml:space="preserve"> </w:t>
+      </w:r>
+      <w:proofErr w:type="spellStart"/>
+      <w:r>
+        <w:rPr>
+          <w:sz w:val="24"/>
+        </w:rPr>
+        <w:t>AdderID</w:t>
+      </w:r>
+      <w:proofErr w:type="spellEnd"/>
+      <w:r>
+        <w:rPr>
+          <w:sz w:val="24"/>
+        </w:rPr>
+        <w:t xml:space="preserve"> = NULL</w:t>
+      </w:r>
+      <w:r>
+        <w:rPr>
+          <w:sz w:val="24"/>
+        </w:rPr>
+        <w:t xml:space="preserve"> </w:t>
+      </w:r>
+      <w:r>
+        <w:rPr>
           <w:sz w:val="24"/>
         </w:rPr>
         <w:t>AND</w:t>
@@ -3414,85 +4625,21 @@
         <w:rPr>
           <w:sz w:val="24"/>
         </w:rPr>
-        <w:t xml:space="preserve"> add him to a group</w:t>
-      </w:r>
-    </w:p>
-    <w:p>
-      <w:pPr>
-        <w:spacing w:line="240" w:lineRule="auto"/>
-        <w:rPr>
-          <w:sz w:val="24"/>
-        </w:rPr>
-      </w:pPr>
-      <w:r>
-        <w:rPr>
-          <w:sz w:val="24"/>
-        </w:rPr>
-        <w:t>SELECT</w:t>
-      </w:r>
-      <w:r>
-        <w:rPr>
-          <w:sz w:val="24"/>
-        </w:rPr>
-        <w:t xml:space="preserve"> * </w:t>
-      </w:r>
-      <w:r>
-        <w:rPr>
-          <w:sz w:val="24"/>
-        </w:rPr>
-        <w:t>FROM</w:t>
-      </w:r>
-      <w:r>
-        <w:rPr>
-          <w:sz w:val="24"/>
-        </w:rPr>
-        <w:t xml:space="preserve"> </w:t>
-      </w:r>
-      <w:proofErr w:type="spellStart"/>
-      <w:r>
-        <w:rPr>
-          <w:sz w:val="24"/>
-        </w:rPr>
-        <w:t>Ha</w:t>
-      </w:r>
-      <w:r>
-        <w:rPr>
-          <w:sz w:val="24"/>
-        </w:rPr>
-        <w:t>sAccessToGroup</w:t>
-      </w:r>
-      <w:proofErr w:type="spellEnd"/>
-      <w:r>
-        <w:rPr>
-          <w:sz w:val="24"/>
-        </w:rPr>
-        <w:t xml:space="preserve"> </w:t>
-      </w:r>
-      <w:r>
-        <w:rPr>
-          <w:sz w:val="24"/>
-        </w:rPr>
-        <w:t>WHERE</w:t>
-      </w:r>
-      <w:r>
-        <w:rPr>
-          <w:sz w:val="24"/>
-        </w:rPr>
-        <w:t xml:space="preserve"> </w:t>
-      </w:r>
-      <w:proofErr w:type="spellStart"/>
-      <w:r>
-        <w:rPr>
-          <w:sz w:val="24"/>
-        </w:rPr>
-        <w:t>AdderID</w:t>
-      </w:r>
-      <w:proofErr w:type="spellEnd"/>
-      <w:r>
-        <w:rPr>
-          <w:sz w:val="24"/>
-        </w:rPr>
-        <w:t xml:space="preserve"> = NULL</w:t>
+        <w:t xml:space="preserve"> </w:t>
+      </w:r>
+      <w:proofErr w:type="spellStart"/>
+      <w:r>
+        <w:rPr>
+          <w:sz w:val="24"/>
+        </w:rPr>
+        <w:t>GroupID</w:t>
+      </w:r>
+      <w:proofErr w:type="spellEnd"/>
+      <w:r>
+        <w:rPr>
+          <w:sz w:val="24"/>
+        </w:rPr>
+        <w:t xml:space="preserve"> = 26</w:t>
       </w:r>
       <w:r>
         <w:rPr>
@@ -3517,38 +4664,6 @@
         <w:rPr>
           <w:sz w:val="24"/>
         </w:rPr>
-        <w:t>GroupID</w:t>
-      </w:r>
-      <w:proofErr w:type="spellEnd"/>
-      <w:r>
-        <w:rPr>
-          <w:sz w:val="24"/>
-        </w:rPr>
-        <w:t xml:space="preserve"> = 26</w:t>
-      </w:r>
-      <w:r>
-        <w:rPr>
-          <w:sz w:val="24"/>
-        </w:rPr>
-        <w:t xml:space="preserve"> </w:t>
-      </w:r>
-      <w:r>
-        <w:rPr>
-          <w:sz w:val="24"/>
-        </w:rPr>
-        <w:t>AND</w:t>
-      </w:r>
-      <w:r>
-        <w:rPr>
-          <w:sz w:val="24"/>
-        </w:rPr>
-        <w:t xml:space="preserve"> </w:t>
-      </w:r>
-      <w:proofErr w:type="spellStart"/>
-      <w:r>
-        <w:rPr>
-          <w:sz w:val="24"/>
-        </w:rPr>
         <w:t>UserID</w:t>
       </w:r>
       <w:proofErr w:type="spellEnd"/>
@@ -3568,14 +4683,16 @@
     <w:p>
       <w:pPr>
         <w:spacing w:line="240" w:lineRule="auto"/>
-        <w:rPr>
-          <w:sz w:val="24"/>
-        </w:rPr>
-      </w:pPr>
-      <w:r>
-        <w:rPr>
-          <w:sz w:val="24"/>
-        </w:rPr>
+        <w:ind w:left="720"/>
+        <w:rPr>
+          <w:sz w:val="24"/>
+        </w:rPr>
+      </w:pPr>
+      <w:r>
+        <w:rPr>
+          <w:sz w:val="24"/>
+        </w:rPr>
+        <w:lastRenderedPageBreak/>
         <w:t xml:space="preserve">INSERT INTO </w:t>
       </w:r>
       <w:proofErr w:type="spellStart"/>
@@ -3725,7 +4842,7 @@
                     <pic:cNvPicPr/>
                   </pic:nvPicPr>
                   <pic:blipFill>
-                    <a:blip r:embed="rId16">
+                    <a:blip r:embed="rId15">
                       <a:extLst>
                         <a:ext uri="{28A0092B-C50C-407E-A947-70E740481C1C}">
                           <a14:useLocalDpi xmlns:a14="http://schemas.microsoft.com/office/drawing/2010/main" val="0"/>
@@ -3770,12 +4887,14 @@
         <w:spacing w:line="240" w:lineRule="auto"/>
         <w:ind w:left="360"/>
         <w:rPr>
-          <w:sz w:val="24"/>
-        </w:rPr>
-      </w:pPr>
-      <w:r>
-        <w:rPr>
-          <w:sz w:val="24"/>
+          <w:b/>
+          <w:sz w:val="28"/>
+        </w:rPr>
+      </w:pPr>
+      <w:r>
+        <w:rPr>
+          <w:b/>
+          <w:sz w:val="28"/>
         </w:rPr>
         <w:t>Make a post</w:t>
       </w:r>
@@ -3791,6 +4910,267 @@
         <w:rPr>
           <w:sz w:val="24"/>
         </w:rPr>
+        <w:t xml:space="preserve">SELECT * FROM </w:t>
+      </w:r>
+      <w:proofErr w:type="spellStart"/>
+      <w:r>
+        <w:rPr>
+          <w:sz w:val="24"/>
+        </w:rPr>
+        <w:t>HasAPersonal</w:t>
+      </w:r>
+      <w:proofErr w:type="spellEnd"/>
+      <w:r>
+        <w:rPr>
+          <w:sz w:val="24"/>
+        </w:rPr>
+        <w:t xml:space="preserve"> WHERE </w:t>
+      </w:r>
+      <w:proofErr w:type="spellStart"/>
+      <w:r>
+        <w:rPr>
+          <w:sz w:val="24"/>
+        </w:rPr>
+        <w:t>UserID</w:t>
+      </w:r>
+      <w:proofErr w:type="spellEnd"/>
+      <w:r>
+        <w:rPr>
+          <w:sz w:val="24"/>
+        </w:rPr>
+        <w:t xml:space="preserve"> </w:t>
+      </w:r>
+      <w:proofErr w:type="gramStart"/>
+      <w:r>
+        <w:rPr>
+          <w:sz w:val="24"/>
+        </w:rPr>
+        <w:t>= ?</w:t>
+      </w:r>
+      <w:proofErr w:type="gramEnd"/>
+      <w:r>
+        <w:rPr>
+          <w:sz w:val="24"/>
+        </w:rPr>
+        <w:t xml:space="preserve"> AND </w:t>
+      </w:r>
+      <w:proofErr w:type="spellStart"/>
+      <w:r>
+        <w:rPr>
+          <w:sz w:val="24"/>
+        </w:rPr>
+        <w:t>PersonalPageID</w:t>
+      </w:r>
+      <w:proofErr w:type="spellEnd"/>
+      <w:r>
+        <w:rPr>
+          <w:sz w:val="24"/>
+        </w:rPr>
+        <w:t xml:space="preserve"> </w:t>
+      </w:r>
+      <w:proofErr w:type="gramStart"/>
+      <w:r>
+        <w:rPr>
+          <w:sz w:val="24"/>
+        </w:rPr>
+        <w:t>= ?</w:t>
+      </w:r>
+      <w:proofErr w:type="gramEnd"/>
+      <w:r>
+        <w:rPr>
+          <w:sz w:val="24"/>
+        </w:rPr>
+        <w:t>; --</w:t>
+      </w:r>
+      <w:r>
+        <w:rPr>
+          <w:sz w:val="24"/>
+        </w:rPr>
+        <w:t xml:space="preserve"> check if it is a personal page</w:t>
+      </w:r>
+    </w:p>
+    <w:p>
+      <w:pPr>
+        <w:spacing w:line="240" w:lineRule="auto"/>
+        <w:rPr>
+          <w:sz w:val="24"/>
+        </w:rPr>
+      </w:pPr>
+      <w:r>
+        <w:rPr>
+          <w:sz w:val="24"/>
+        </w:rPr>
+        <w:t xml:space="preserve">SELECT * FROM </w:t>
+      </w:r>
+      <w:proofErr w:type="spellStart"/>
+      <w:r>
+        <w:rPr>
+          <w:sz w:val="24"/>
+        </w:rPr>
+        <w:t>HasAccessToGroup</w:t>
+      </w:r>
+      <w:proofErr w:type="spellEnd"/>
+      <w:r>
+        <w:rPr>
+          <w:sz w:val="24"/>
+        </w:rPr>
+        <w:t xml:space="preserve"> WHERE </w:t>
+      </w:r>
+      <w:proofErr w:type="spellStart"/>
+      <w:r>
+        <w:rPr>
+          <w:sz w:val="24"/>
+        </w:rPr>
+        <w:t>AdderID</w:t>
+      </w:r>
+      <w:proofErr w:type="spellEnd"/>
+      <w:r>
+        <w:rPr>
+          <w:sz w:val="24"/>
+        </w:rPr>
+        <w:t xml:space="preserve"> </w:t>
+      </w:r>
+      <w:proofErr w:type="gramStart"/>
+      <w:r>
+        <w:rPr>
+          <w:sz w:val="24"/>
+        </w:rPr>
+        <w:t>= ?</w:t>
+      </w:r>
+      <w:proofErr w:type="gramEnd"/>
+      <w:r>
+        <w:rPr>
+          <w:sz w:val="24"/>
+        </w:rPr>
+        <w:t xml:space="preserve"> AND </w:t>
+      </w:r>
+      <w:proofErr w:type="spellStart"/>
+      <w:r>
+        <w:rPr>
+          <w:sz w:val="24"/>
+        </w:rPr>
+        <w:t>GroupId</w:t>
+      </w:r>
+      <w:proofErr w:type="spellEnd"/>
+      <w:r>
+        <w:rPr>
+          <w:sz w:val="24"/>
+        </w:rPr>
+        <w:t xml:space="preserve"> </w:t>
+      </w:r>
+      <w:proofErr w:type="gramStart"/>
+      <w:r>
+        <w:rPr>
+          <w:sz w:val="24"/>
+        </w:rPr>
+        <w:t>= ?</w:t>
+      </w:r>
+      <w:proofErr w:type="gramEnd"/>
+      <w:r>
+        <w:rPr>
+          <w:sz w:val="24"/>
+        </w:rPr>
+        <w:t xml:space="preserve">; </w:t>
+      </w:r>
+      <w:r>
+        <w:rPr>
+          <w:sz w:val="24"/>
+        </w:rPr>
+        <w:t>-- check if has access to group</w:t>
+      </w:r>
+    </w:p>
+    <w:p>
+      <w:pPr>
+        <w:spacing w:line="240" w:lineRule="auto"/>
+        <w:rPr>
+          <w:sz w:val="24"/>
+        </w:rPr>
+      </w:pPr>
+      <w:r>
+        <w:rPr>
+          <w:sz w:val="24"/>
+        </w:rPr>
+        <w:t xml:space="preserve">INSERT INTO </w:t>
+      </w:r>
+      <w:proofErr w:type="spellStart"/>
+      <w:proofErr w:type="gramStart"/>
+      <w:r>
+        <w:rPr>
+          <w:sz w:val="24"/>
+        </w:rPr>
+        <w:t>PostedTo</w:t>
+      </w:r>
+      <w:proofErr w:type="spellEnd"/>
+      <w:r>
+        <w:rPr>
+          <w:sz w:val="24"/>
+        </w:rPr>
+        <w:t>(</w:t>
+      </w:r>
+      <w:proofErr w:type="spellStart"/>
+      <w:proofErr w:type="gramEnd"/>
+      <w:r>
+        <w:rPr>
+          <w:sz w:val="24"/>
+        </w:rPr>
+        <w:t>PostID</w:t>
+      </w:r>
+      <w:proofErr w:type="spellEnd"/>
+      <w:r>
+        <w:rPr>
+          <w:sz w:val="24"/>
+        </w:rPr>
+        <w:t xml:space="preserve">, </w:t>
+      </w:r>
+      <w:proofErr w:type="spellStart"/>
+      <w:r>
+        <w:rPr>
+          <w:sz w:val="24"/>
+        </w:rPr>
+        <w:t>PageID</w:t>
+      </w:r>
+      <w:proofErr w:type="spellEnd"/>
+      <w:r>
+        <w:rPr>
+          <w:sz w:val="24"/>
+        </w:rPr>
+        <w:t>) values (?, ?); -- insertion</w:t>
+      </w:r>
+    </w:p>
+    <w:p>
+      <w:pPr>
+        <w:spacing w:line="240" w:lineRule="auto"/>
+        <w:rPr>
+          <w:sz w:val="24"/>
+        </w:rPr>
+      </w:pPr>
+      <w:r>
+        <w:rPr>
+          <w:b/>
+          <w:sz w:val="24"/>
+        </w:rPr>
+        <w:t>Statements</w:t>
+      </w:r>
+      <w:r>
+        <w:rPr>
+          <w:b/>
+          <w:sz w:val="24"/>
+        </w:rPr>
+        <w:t>:</w:t>
+      </w:r>
+    </w:p>
+    <w:p>
+      <w:pPr>
+        <w:spacing w:line="240" w:lineRule="auto"/>
+        <w:ind w:left="720"/>
+        <w:rPr>
+          <w:sz w:val="24"/>
+        </w:rPr>
+      </w:pPr>
+      <w:r>
+        <w:rPr>
+          <w:sz w:val="24"/>
+        </w:rPr>
         <w:t>SELECT</w:t>
       </w:r>
       <w:r>
@@ -3881,6 +5261,7 @@
     <w:p>
       <w:pPr>
         <w:spacing w:line="240" w:lineRule="auto"/>
+        <w:ind w:left="720"/>
         <w:rPr>
           <w:sz w:val="24"/>
         </w:rPr>
@@ -3991,6 +5372,7 @@
     <w:p>
       <w:pPr>
         <w:spacing w:line="240" w:lineRule="auto"/>
+        <w:ind w:left="720"/>
         <w:rPr>
           <w:sz w:val="24"/>
         </w:rPr>
@@ -4102,7 +5484,7 @@
                     <pic:cNvPicPr/>
                   </pic:nvPicPr>
                   <pic:blipFill>
-                    <a:blip r:embed="rId17">
+                    <a:blip r:embed="rId16">
                       <a:extLst>
                         <a:ext uri="{28A0092B-C50C-407E-A947-70E740481C1C}">
                           <a14:useLocalDpi xmlns:a14="http://schemas.microsoft.com/office/drawing/2010/main" val="0"/>
@@ -4148,12 +5530,14 @@
         <w:spacing w:line="240" w:lineRule="auto"/>
         <w:ind w:left="360"/>
         <w:rPr>
-          <w:sz w:val="24"/>
-        </w:rPr>
-      </w:pPr>
-      <w:r>
-        <w:rPr>
-          <w:sz w:val="24"/>
+          <w:b/>
+          <w:sz w:val="28"/>
+        </w:rPr>
+      </w:pPr>
+      <w:r>
+        <w:rPr>
+          <w:b/>
+          <w:sz w:val="28"/>
         </w:rPr>
         <w:t>Comment on a post</w:t>
       </w:r>
@@ -4219,6 +5603,151 @@
         <w:rPr>
           <w:sz w:val="24"/>
         </w:rPr>
+        <w:t>) VALUES (?, ?, ?, ?);</w:t>
+      </w:r>
+    </w:p>
+    <w:p>
+      <w:pPr>
+        <w:spacing w:line="240" w:lineRule="auto"/>
+        <w:rPr>
+          <w:sz w:val="24"/>
+        </w:rPr>
+      </w:pPr>
+      <w:r>
+        <w:rPr>
+          <w:sz w:val="24"/>
+        </w:rPr>
+        <w:t xml:space="preserve">INSERT INTO </w:t>
+      </w:r>
+      <w:proofErr w:type="spellStart"/>
+      <w:proofErr w:type="gramStart"/>
+      <w:r>
+        <w:rPr>
+          <w:sz w:val="24"/>
+        </w:rPr>
+        <w:t>CommentOn</w:t>
+      </w:r>
+      <w:proofErr w:type="spellEnd"/>
+      <w:r>
+        <w:rPr>
+          <w:sz w:val="24"/>
+        </w:rPr>
+        <w:t>(</w:t>
+      </w:r>
+      <w:proofErr w:type="spellStart"/>
+      <w:proofErr w:type="gramEnd"/>
+      <w:r>
+        <w:rPr>
+          <w:sz w:val="24"/>
+        </w:rPr>
+        <w:t>CommentID</w:t>
+      </w:r>
+      <w:proofErr w:type="spellEnd"/>
+      <w:r>
+        <w:rPr>
+          <w:sz w:val="24"/>
+        </w:rPr>
+        <w:t xml:space="preserve">, </w:t>
+      </w:r>
+      <w:proofErr w:type="spellStart"/>
+      <w:r>
+        <w:rPr>
+          <w:sz w:val="24"/>
+        </w:rPr>
+        <w:t>PostID</w:t>
+      </w:r>
+      <w:proofErr w:type="spellEnd"/>
+      <w:r>
+        <w:rPr>
+          <w:sz w:val="24"/>
+        </w:rPr>
+        <w:t>) VALUES (?, ?);</w:t>
+      </w:r>
+    </w:p>
+    <w:p>
+      <w:pPr>
+        <w:spacing w:line="240" w:lineRule="auto"/>
+        <w:rPr>
+          <w:sz w:val="24"/>
+        </w:rPr>
+      </w:pPr>
+      <w:r>
+        <w:rPr>
+          <w:b/>
+          <w:sz w:val="24"/>
+        </w:rPr>
+        <w:t>Statements</w:t>
+      </w:r>
+      <w:r>
+        <w:rPr>
+          <w:b/>
+          <w:sz w:val="24"/>
+        </w:rPr>
+        <w:t>:</w:t>
+      </w:r>
+    </w:p>
+    <w:p>
+      <w:pPr>
+        <w:spacing w:line="240" w:lineRule="auto"/>
+        <w:ind w:left="720"/>
+        <w:rPr>
+          <w:sz w:val="24"/>
+        </w:rPr>
+      </w:pPr>
+      <w:r>
+        <w:rPr>
+          <w:sz w:val="24"/>
+        </w:rPr>
+        <w:t xml:space="preserve">INSERT INTO </w:t>
+      </w:r>
+      <w:proofErr w:type="gramStart"/>
+      <w:r>
+        <w:rPr>
+          <w:sz w:val="24"/>
+        </w:rPr>
+        <w:t>Comment(</w:t>
+      </w:r>
+      <w:proofErr w:type="spellStart"/>
+      <w:proofErr w:type="gramEnd"/>
+      <w:r>
+        <w:rPr>
+          <w:sz w:val="24"/>
+        </w:rPr>
+        <w:t>CommentID</w:t>
+      </w:r>
+      <w:proofErr w:type="spellEnd"/>
+      <w:r>
+        <w:rPr>
+          <w:sz w:val="24"/>
+        </w:rPr>
+        <w:t xml:space="preserve">, </w:t>
+      </w:r>
+      <w:proofErr w:type="spellStart"/>
+      <w:r>
+        <w:rPr>
+          <w:sz w:val="24"/>
+        </w:rPr>
+        <w:t>DateCreated</w:t>
+      </w:r>
+      <w:proofErr w:type="spellEnd"/>
+      <w:r>
+        <w:rPr>
+          <w:sz w:val="24"/>
+        </w:rPr>
+        <w:t xml:space="preserve">, Content, </w:t>
+      </w:r>
+      <w:proofErr w:type="spellStart"/>
+      <w:r>
+        <w:rPr>
+          <w:sz w:val="24"/>
+        </w:rPr>
+        <w:t>AuthorID</w:t>
+      </w:r>
+      <w:proofErr w:type="spellEnd"/>
+      <w:r>
+        <w:rPr>
+          <w:sz w:val="24"/>
+        </w:rPr>
         <w:t xml:space="preserve">) </w:t>
       </w:r>
       <w:r>
@@ -4237,6 +5766,7 @@
     <w:p>
       <w:pPr>
         <w:spacing w:line="240" w:lineRule="auto"/>
+        <w:ind w:left="720"/>
         <w:rPr>
           <w:sz w:val="24"/>
         </w:rPr>
@@ -4332,7 +5862,6 @@
           <w:noProof/>
           <w:sz w:val="24"/>
         </w:rPr>
-        <w:lastRenderedPageBreak/>
         <w:drawing>
           <wp:inline distT="0" distB="0" distL="0" distR="0" wp14:anchorId="17A07F3E" wp14:editId="5072165C">
             <wp:extent cx="4086795" cy="428685"/>
@@ -4349,7 +5878,7 @@
                     <pic:cNvPicPr/>
                   </pic:nvPicPr>
                   <pic:blipFill>
-                    <a:blip r:embed="rId18">
+                    <a:blip r:embed="rId17">
                       <a:extLst>
                         <a:ext uri="{28A0092B-C50C-407E-A947-70E740481C1C}">
                           <a14:useLocalDpi xmlns:a14="http://schemas.microsoft.com/office/drawing/2010/main" val="0"/>
@@ -4394,12 +5923,14 @@
         <w:spacing w:line="240" w:lineRule="auto"/>
         <w:ind w:left="360"/>
         <w:rPr>
-          <w:sz w:val="24"/>
-        </w:rPr>
-      </w:pPr>
-      <w:r>
-        <w:rPr>
-          <w:sz w:val="24"/>
+          <w:b/>
+          <w:sz w:val="28"/>
+        </w:rPr>
+      </w:pPr>
+      <w:r>
+        <w:rPr>
+          <w:b/>
+          <w:sz w:val="28"/>
         </w:rPr>
         <w:t>Like a post</w:t>
       </w:r>
@@ -4459,6 +5990,87 @@
         <w:rPr>
           <w:sz w:val="24"/>
         </w:rPr>
+        <w:t>) VALUES(?, ?);</w:t>
+      </w:r>
+    </w:p>
+    <w:p>
+      <w:pPr>
+        <w:spacing w:line="240" w:lineRule="auto"/>
+        <w:rPr>
+          <w:sz w:val="24"/>
+        </w:rPr>
+      </w:pPr>
+      <w:r>
+        <w:rPr>
+          <w:b/>
+          <w:sz w:val="24"/>
+        </w:rPr>
+        <w:t>Statements</w:t>
+      </w:r>
+      <w:r>
+        <w:rPr>
+          <w:b/>
+          <w:sz w:val="24"/>
+        </w:rPr>
+        <w:t>:</w:t>
+      </w:r>
+    </w:p>
+    <w:p>
+      <w:pPr>
+        <w:spacing w:line="240" w:lineRule="auto"/>
+        <w:ind w:left="720"/>
+        <w:rPr>
+          <w:sz w:val="24"/>
+        </w:rPr>
+      </w:pPr>
+      <w:r>
+        <w:rPr>
+          <w:sz w:val="24"/>
+        </w:rPr>
+        <w:t xml:space="preserve">INSERT INTO </w:t>
+      </w:r>
+      <w:proofErr w:type="spellStart"/>
+      <w:proofErr w:type="gramStart"/>
+      <w:r>
+        <w:rPr>
+          <w:sz w:val="24"/>
+        </w:rPr>
+        <w:t>LikesPost</w:t>
+      </w:r>
+      <w:proofErr w:type="spellEnd"/>
+      <w:r>
+        <w:rPr>
+          <w:sz w:val="24"/>
+        </w:rPr>
+        <w:t>(</w:t>
+      </w:r>
+      <w:proofErr w:type="spellStart"/>
+      <w:proofErr w:type="gramEnd"/>
+      <w:r>
+        <w:rPr>
+          <w:sz w:val="24"/>
+        </w:rPr>
+        <w:t>PostID</w:t>
+      </w:r>
+      <w:proofErr w:type="spellEnd"/>
+      <w:r>
+        <w:rPr>
+          <w:sz w:val="24"/>
+        </w:rPr>
+        <w:t xml:space="preserve">, </w:t>
+      </w:r>
+      <w:proofErr w:type="spellStart"/>
+      <w:r>
+        <w:rPr>
+          <w:sz w:val="24"/>
+        </w:rPr>
+        <w:t>UserID</w:t>
+      </w:r>
+      <w:proofErr w:type="spellEnd"/>
+      <w:r>
+        <w:rPr>
+          <w:sz w:val="24"/>
+        </w:rPr>
         <w:t xml:space="preserve">) </w:t>
       </w:r>
       <w:r>
@@ -4487,6 +6099,7 @@
           <w:b/>
           <w:sz w:val="24"/>
         </w:rPr>
+        <w:lastRenderedPageBreak/>
         <w:t>Output:</w:t>
       </w:r>
     </w:p>
@@ -4518,7 +6131,7 @@
                     <pic:cNvPicPr/>
                   </pic:nvPicPr>
                   <pic:blipFill>
-                    <a:blip r:embed="rId19">
+                    <a:blip r:embed="rId18">
                       <a:extLst>
                         <a:ext uri="{28A0092B-C50C-407E-A947-70E740481C1C}">
                           <a14:useLocalDpi xmlns:a14="http://schemas.microsoft.com/office/drawing/2010/main" val="0"/>
@@ -4563,12 +6176,21 @@
         <w:spacing w:line="240" w:lineRule="auto"/>
         <w:ind w:left="360"/>
         <w:rPr>
-          <w:sz w:val="24"/>
-        </w:rPr>
-      </w:pPr>
-      <w:r>
-        <w:rPr>
-          <w:sz w:val="24"/>
+          <w:b/>
+          <w:sz w:val="28"/>
+        </w:rPr>
+      </w:pPr>
+      <w:r>
+        <w:rPr>
+          <w:b/>
+          <w:sz w:val="28"/>
+        </w:rPr>
+        <w:t xml:space="preserve"> </w:t>
+      </w:r>
+      <w:r>
+        <w:rPr>
+          <w:b/>
+          <w:sz w:val="28"/>
         </w:rPr>
         <w:t>Like a comment</w:t>
       </w:r>
@@ -4576,6 +6198,87 @@
     <w:p>
       <w:pPr>
         <w:spacing w:line="240" w:lineRule="auto"/>
+        <w:rPr>
+          <w:sz w:val="24"/>
+        </w:rPr>
+      </w:pPr>
+      <w:r>
+        <w:rPr>
+          <w:sz w:val="24"/>
+        </w:rPr>
+        <w:t xml:space="preserve">INSERT INTO </w:t>
+      </w:r>
+      <w:proofErr w:type="spellStart"/>
+      <w:proofErr w:type="gramStart"/>
+      <w:r>
+        <w:rPr>
+          <w:sz w:val="24"/>
+        </w:rPr>
+        <w:t>LikesComment</w:t>
+      </w:r>
+      <w:proofErr w:type="spellEnd"/>
+      <w:r>
+        <w:rPr>
+          <w:sz w:val="24"/>
+        </w:rPr>
+        <w:t>(</w:t>
+      </w:r>
+      <w:proofErr w:type="spellStart"/>
+      <w:proofErr w:type="gramEnd"/>
+      <w:r>
+        <w:rPr>
+          <w:sz w:val="24"/>
+        </w:rPr>
+        <w:t>CommentID</w:t>
+      </w:r>
+      <w:proofErr w:type="spellEnd"/>
+      <w:r>
+        <w:rPr>
+          <w:sz w:val="24"/>
+        </w:rPr>
+        <w:t xml:space="preserve">, </w:t>
+      </w:r>
+      <w:proofErr w:type="spellStart"/>
+      <w:r>
+        <w:rPr>
+          <w:sz w:val="24"/>
+        </w:rPr>
+        <w:t>UserID</w:t>
+      </w:r>
+      <w:proofErr w:type="spellEnd"/>
+      <w:r>
+        <w:rPr>
+          <w:sz w:val="24"/>
+        </w:rPr>
+        <w:t>) VALUES(?, ?);</w:t>
+      </w:r>
+    </w:p>
+    <w:p>
+      <w:pPr>
+        <w:spacing w:line="240" w:lineRule="auto"/>
+        <w:rPr>
+          <w:sz w:val="24"/>
+        </w:rPr>
+      </w:pPr>
+      <w:r>
+        <w:rPr>
+          <w:b/>
+          <w:sz w:val="24"/>
+        </w:rPr>
+        <w:t>Statements</w:t>
+      </w:r>
+      <w:r>
+        <w:rPr>
+          <w:b/>
+          <w:sz w:val="24"/>
+        </w:rPr>
+        <w:t>:</w:t>
+      </w:r>
+    </w:p>
+    <w:p>
+      <w:pPr>
+        <w:spacing w:line="240" w:lineRule="auto"/>
+        <w:ind w:left="720"/>
         <w:rPr>
           <w:sz w:val="24"/>
         </w:rPr>
@@ -4785,7 +6488,7 @@
                     <pic:cNvPicPr/>
                   </pic:nvPicPr>
                   <pic:blipFill>
-                    <a:blip r:embed="rId20">
+                    <a:blip r:embed="rId19">
                       <a:extLst>
                         <a:ext uri="{28A0092B-C50C-407E-A947-70E740481C1C}">
                           <a14:useLocalDpi xmlns:a14="http://schemas.microsoft.com/office/drawing/2010/main" val="0"/>
@@ -4830,24 +6533,35 @@
         <w:spacing w:line="240" w:lineRule="auto"/>
         <w:ind w:left="360"/>
         <w:rPr>
-          <w:sz w:val="24"/>
-        </w:rPr>
-      </w:pPr>
-      <w:r>
-        <w:rPr>
-          <w:sz w:val="24"/>
+          <w:b/>
+          <w:sz w:val="28"/>
+        </w:rPr>
+      </w:pPr>
+      <w:r>
+        <w:rPr>
+          <w:b/>
+          <w:sz w:val="28"/>
+        </w:rPr>
+        <w:t xml:space="preserve"> </w:t>
+      </w:r>
+      <w:r>
+        <w:rPr>
+          <w:b/>
+          <w:sz w:val="28"/>
         </w:rPr>
         <w:t xml:space="preserve">Remove a user </w:t>
       </w:r>
       <w:r>
         <w:rPr>
-          <w:sz w:val="24"/>
-        </w:rPr>
-        <w:t>FROM</w:t>
-      </w:r>
-      <w:r>
-        <w:rPr>
-          <w:sz w:val="24"/>
+          <w:b/>
+          <w:sz w:val="28"/>
+        </w:rPr>
+        <w:t>from</w:t>
+      </w:r>
+      <w:r>
+        <w:rPr>
+          <w:b/>
+          <w:sz w:val="28"/>
         </w:rPr>
         <w:t xml:space="preserve"> a group</w:t>
       </w:r>
@@ -4855,6 +6569,113 @@
     <w:p>
       <w:pPr>
         <w:spacing w:line="240" w:lineRule="auto"/>
+        <w:rPr>
+          <w:sz w:val="24"/>
+        </w:rPr>
+      </w:pPr>
+      <w:r>
+        <w:rPr>
+          <w:sz w:val="24"/>
+        </w:rPr>
+        <w:t xml:space="preserve">DELETE FROM </w:t>
+      </w:r>
+      <w:proofErr w:type="spellStart"/>
+      <w:r>
+        <w:rPr>
+          <w:sz w:val="24"/>
+        </w:rPr>
+        <w:t>HasAccessToGroup</w:t>
+      </w:r>
+      <w:proofErr w:type="spellEnd"/>
+      <w:r>
+        <w:rPr>
+          <w:sz w:val="24"/>
+        </w:rPr>
+        <w:t xml:space="preserve"> WHERE </w:t>
+      </w:r>
+      <w:proofErr w:type="spellStart"/>
+      <w:r>
+        <w:rPr>
+          <w:sz w:val="24"/>
+        </w:rPr>
+        <w:t>UserID</w:t>
+      </w:r>
+      <w:proofErr w:type="spellEnd"/>
+      <w:r>
+        <w:rPr>
+          <w:sz w:val="24"/>
+        </w:rPr>
+        <w:t xml:space="preserve"> </w:t>
+      </w:r>
+      <w:proofErr w:type="gramStart"/>
+      <w:r>
+        <w:rPr>
+          <w:sz w:val="24"/>
+        </w:rPr>
+        <w:t>= ?</w:t>
+      </w:r>
+      <w:proofErr w:type="gramEnd"/>
+      <w:r>
+        <w:rPr>
+          <w:sz w:val="24"/>
+        </w:rPr>
+        <w:t xml:space="preserve"> AND </w:t>
+      </w:r>
+      <w:proofErr w:type="spellStart"/>
+      <w:r>
+        <w:rPr>
+          <w:sz w:val="24"/>
+        </w:rPr>
+        <w:t>GroupID</w:t>
+      </w:r>
+      <w:proofErr w:type="spellEnd"/>
+      <w:r>
+        <w:rPr>
+          <w:sz w:val="24"/>
+        </w:rPr>
+        <w:t xml:space="preserve"> </w:t>
+      </w:r>
+      <w:proofErr w:type="gramStart"/>
+      <w:r>
+        <w:rPr>
+          <w:sz w:val="24"/>
+        </w:rPr>
+        <w:t>= ?</w:t>
+      </w:r>
+      <w:proofErr w:type="gramEnd"/>
+      <w:r>
+        <w:rPr>
+          <w:sz w:val="24"/>
+        </w:rPr>
+        <w:t>;</w:t>
+      </w:r>
+    </w:p>
+    <w:p>
+      <w:pPr>
+        <w:spacing w:line="240" w:lineRule="auto"/>
+        <w:rPr>
+          <w:sz w:val="24"/>
+        </w:rPr>
+      </w:pPr>
+      <w:r>
+        <w:rPr>
+          <w:b/>
+          <w:sz w:val="24"/>
+        </w:rPr>
+        <w:t>Statements</w:t>
+      </w:r>
+      <w:r>
+        <w:rPr>
+          <w:b/>
+          <w:sz w:val="24"/>
+        </w:rPr>
+        <w:t>:</w:t>
+      </w:r>
+    </w:p>
+    <w:p>
+      <w:pPr>
+        <w:spacing w:line="240" w:lineRule="auto"/>
+        <w:ind w:left="720"/>
         <w:rPr>
           <w:sz w:val="24"/>
         </w:rPr>
@@ -5022,7 +6843,7 @@
                     <pic:cNvPicPr/>
                   </pic:nvPicPr>
                   <pic:blipFill>
-                    <a:blip r:embed="rId21">
+                    <a:blip r:embed="rId20">
                       <a:extLst>
                         <a:ext uri="{28A0092B-C50C-407E-A947-70E740481C1C}">
                           <a14:useLocalDpi xmlns:a14="http://schemas.microsoft.com/office/drawing/2010/main" val="0"/>
@@ -5067,12 +6888,14 @@
         <w:spacing w:line="240" w:lineRule="auto"/>
         <w:ind w:left="360"/>
         <w:rPr>
-          <w:sz w:val="24"/>
-        </w:rPr>
-      </w:pPr>
-      <w:r>
-        <w:rPr>
-          <w:sz w:val="24"/>
+          <w:b/>
+          <w:sz w:val="28"/>
+        </w:rPr>
+      </w:pPr>
+      <w:r>
+        <w:rPr>
+          <w:b/>
+          <w:sz w:val="28"/>
         </w:rPr>
         <w:t xml:space="preserve"> Remove a post</w:t>
       </w:r>
@@ -5080,6 +6903,113 @@
     <w:p>
       <w:pPr>
         <w:spacing w:line="240" w:lineRule="auto"/>
+        <w:rPr>
+          <w:sz w:val="24"/>
+        </w:rPr>
+      </w:pPr>
+      <w:r>
+        <w:rPr>
+          <w:sz w:val="24"/>
+        </w:rPr>
+        <w:t xml:space="preserve">DELETE FROM </w:t>
+      </w:r>
+      <w:proofErr w:type="spellStart"/>
+      <w:r>
+        <w:rPr>
+          <w:sz w:val="24"/>
+        </w:rPr>
+        <w:t>PostedTo</w:t>
+      </w:r>
+      <w:proofErr w:type="spellEnd"/>
+      <w:r>
+        <w:rPr>
+          <w:sz w:val="24"/>
+        </w:rPr>
+        <w:t xml:space="preserve"> WHERE </w:t>
+      </w:r>
+      <w:proofErr w:type="spellStart"/>
+      <w:r>
+        <w:rPr>
+          <w:sz w:val="24"/>
+        </w:rPr>
+        <w:t>PostID</w:t>
+      </w:r>
+      <w:proofErr w:type="spellEnd"/>
+      <w:r>
+        <w:rPr>
+          <w:sz w:val="24"/>
+        </w:rPr>
+        <w:t xml:space="preserve"> </w:t>
+      </w:r>
+      <w:proofErr w:type="gramStart"/>
+      <w:r>
+        <w:rPr>
+          <w:sz w:val="24"/>
+        </w:rPr>
+        <w:t>= ?</w:t>
+      </w:r>
+      <w:proofErr w:type="gramEnd"/>
+      <w:r>
+        <w:rPr>
+          <w:sz w:val="24"/>
+        </w:rPr>
+        <w:t xml:space="preserve"> AND </w:t>
+      </w:r>
+      <w:proofErr w:type="spellStart"/>
+      <w:r>
+        <w:rPr>
+          <w:sz w:val="24"/>
+        </w:rPr>
+        <w:t>PageID</w:t>
+      </w:r>
+      <w:proofErr w:type="spellEnd"/>
+      <w:r>
+        <w:rPr>
+          <w:sz w:val="24"/>
+        </w:rPr>
+        <w:t xml:space="preserve"> </w:t>
+      </w:r>
+      <w:proofErr w:type="gramStart"/>
+      <w:r>
+        <w:rPr>
+          <w:sz w:val="24"/>
+        </w:rPr>
+        <w:t>= ?</w:t>
+      </w:r>
+      <w:proofErr w:type="gramEnd"/>
+      <w:r>
+        <w:rPr>
+          <w:sz w:val="24"/>
+        </w:rPr>
+        <w:t>;</w:t>
+      </w:r>
+    </w:p>
+    <w:p>
+      <w:pPr>
+        <w:spacing w:line="240" w:lineRule="auto"/>
+        <w:rPr>
+          <w:sz w:val="24"/>
+        </w:rPr>
+      </w:pPr>
+      <w:r>
+        <w:rPr>
+          <w:b/>
+          <w:sz w:val="24"/>
+        </w:rPr>
+        <w:t>Statements</w:t>
+      </w:r>
+      <w:r>
+        <w:rPr>
+          <w:b/>
+          <w:sz w:val="24"/>
+        </w:rPr>
+        <w:t>:</w:t>
+      </w:r>
+    </w:p>
+    <w:p>
+      <w:pPr>
+        <w:spacing w:line="240" w:lineRule="auto"/>
+        <w:ind w:left="720"/>
         <w:rPr>
           <w:sz w:val="24"/>
         </w:rPr>
@@ -5265,7 +7195,7 @@
                     <pic:cNvPicPr/>
                   </pic:nvPicPr>
                   <pic:blipFill>
-                    <a:blip r:embed="rId22">
+                    <a:blip r:embed="rId21">
                       <a:extLst>
                         <a:ext uri="{28A0092B-C50C-407E-A947-70E740481C1C}">
                           <a14:useLocalDpi xmlns:a14="http://schemas.microsoft.com/office/drawing/2010/main" val="0"/>
@@ -5310,12 +7240,14 @@
         <w:spacing w:line="240" w:lineRule="auto"/>
         <w:ind w:left="360"/>
         <w:rPr>
-          <w:sz w:val="24"/>
-        </w:rPr>
-      </w:pPr>
-      <w:r>
-        <w:rPr>
-          <w:sz w:val="24"/>
+          <w:b/>
+          <w:sz w:val="28"/>
+        </w:rPr>
+      </w:pPr>
+      <w:r>
+        <w:rPr>
+          <w:b/>
+          <w:sz w:val="28"/>
         </w:rPr>
         <w:t xml:space="preserve"> Remove a comment</w:t>
       </w:r>
@@ -5331,6 +7263,114 @@
         <w:rPr>
           <w:sz w:val="24"/>
         </w:rPr>
+        <w:t xml:space="preserve">DELETE FROM </w:t>
+      </w:r>
+      <w:proofErr w:type="spellStart"/>
+      <w:r>
+        <w:rPr>
+          <w:sz w:val="24"/>
+        </w:rPr>
+        <w:t>CommentOn</w:t>
+      </w:r>
+      <w:proofErr w:type="spellEnd"/>
+      <w:r>
+        <w:rPr>
+          <w:sz w:val="24"/>
+        </w:rPr>
+        <w:t xml:space="preserve"> WHERE </w:t>
+      </w:r>
+      <w:proofErr w:type="spellStart"/>
+      <w:r>
+        <w:rPr>
+          <w:sz w:val="24"/>
+        </w:rPr>
+        <w:t>CommentID</w:t>
+      </w:r>
+      <w:proofErr w:type="spellEnd"/>
+      <w:r>
+        <w:rPr>
+          <w:sz w:val="24"/>
+        </w:rPr>
+        <w:t xml:space="preserve"> </w:t>
+      </w:r>
+      <w:proofErr w:type="gramStart"/>
+      <w:r>
+        <w:rPr>
+          <w:sz w:val="24"/>
+        </w:rPr>
+        <w:t>= ?</w:t>
+      </w:r>
+      <w:proofErr w:type="gramEnd"/>
+      <w:r>
+        <w:rPr>
+          <w:sz w:val="24"/>
+        </w:rPr>
+        <w:t xml:space="preserve"> AND </w:t>
+      </w:r>
+      <w:proofErr w:type="spellStart"/>
+      <w:r>
+        <w:rPr>
+          <w:sz w:val="24"/>
+        </w:rPr>
+        <w:t>PostID</w:t>
+      </w:r>
+      <w:proofErr w:type="spellEnd"/>
+      <w:r>
+        <w:rPr>
+          <w:sz w:val="24"/>
+        </w:rPr>
+        <w:t xml:space="preserve"> </w:t>
+      </w:r>
+      <w:proofErr w:type="gramStart"/>
+      <w:r>
+        <w:rPr>
+          <w:sz w:val="24"/>
+        </w:rPr>
+        <w:t>= ?</w:t>
+      </w:r>
+      <w:proofErr w:type="gramEnd"/>
+      <w:r>
+        <w:rPr>
+          <w:sz w:val="24"/>
+        </w:rPr>
+        <w:t>;</w:t>
+      </w:r>
+    </w:p>
+    <w:p>
+      <w:pPr>
+        <w:spacing w:line="240" w:lineRule="auto"/>
+        <w:rPr>
+          <w:sz w:val="24"/>
+        </w:rPr>
+      </w:pPr>
+      <w:r>
+        <w:rPr>
+          <w:b/>
+          <w:sz w:val="24"/>
+        </w:rPr>
+        <w:t>Statements</w:t>
+      </w:r>
+      <w:r>
+        <w:rPr>
+          <w:b/>
+          <w:sz w:val="24"/>
+        </w:rPr>
+        <w:t>:</w:t>
+      </w:r>
+    </w:p>
+    <w:p>
+      <w:pPr>
+        <w:spacing w:line="240" w:lineRule="auto"/>
+        <w:ind w:left="720"/>
+        <w:rPr>
+          <w:sz w:val="24"/>
+        </w:rPr>
+      </w:pPr>
+      <w:r>
+        <w:rPr>
+          <w:sz w:val="24"/>
+        </w:rPr>
+        <w:lastRenderedPageBreak/>
         <w:t>DELETE</w:t>
       </w:r>
       <w:r>
@@ -5470,7 +7510,7 @@
                     <pic:cNvPicPr/>
                   </pic:nvPicPr>
                   <pic:blipFill>
-                    <a:blip r:embed="rId23">
+                    <a:blip r:embed="rId22">
                       <a:extLst>
                         <a:ext uri="{28A0092B-C50C-407E-A947-70E740481C1C}">
                           <a14:useLocalDpi xmlns:a14="http://schemas.microsoft.com/office/drawing/2010/main" val="0"/>
@@ -5515,12 +7555,14 @@
         <w:spacing w:line="240" w:lineRule="auto"/>
         <w:ind w:left="360"/>
         <w:rPr>
-          <w:sz w:val="24"/>
-        </w:rPr>
-      </w:pPr>
-      <w:r>
-        <w:rPr>
-          <w:sz w:val="24"/>
+          <w:b/>
+          <w:sz w:val="28"/>
+        </w:rPr>
+      </w:pPr>
+      <w:r>
+        <w:rPr>
+          <w:b/>
+          <w:sz w:val="28"/>
         </w:rPr>
         <w:t>Unlike a post</w:t>
       </w:r>
@@ -5528,6 +7570,113 @@
     <w:p>
       <w:pPr>
         <w:spacing w:line="240" w:lineRule="auto"/>
+        <w:rPr>
+          <w:sz w:val="24"/>
+        </w:rPr>
+      </w:pPr>
+      <w:r>
+        <w:rPr>
+          <w:sz w:val="24"/>
+        </w:rPr>
+        <w:t xml:space="preserve">DELETE FROM </w:t>
+      </w:r>
+      <w:proofErr w:type="spellStart"/>
+      <w:r>
+        <w:rPr>
+          <w:sz w:val="24"/>
+        </w:rPr>
+        <w:t>LikesPost</w:t>
+      </w:r>
+      <w:proofErr w:type="spellEnd"/>
+      <w:r>
+        <w:rPr>
+          <w:sz w:val="24"/>
+        </w:rPr>
+        <w:t xml:space="preserve"> WHERE </w:t>
+      </w:r>
+      <w:proofErr w:type="spellStart"/>
+      <w:r>
+        <w:rPr>
+          <w:sz w:val="24"/>
+        </w:rPr>
+        <w:t>PostID</w:t>
+      </w:r>
+      <w:proofErr w:type="spellEnd"/>
+      <w:r>
+        <w:rPr>
+          <w:sz w:val="24"/>
+        </w:rPr>
+        <w:t xml:space="preserve"> </w:t>
+      </w:r>
+      <w:proofErr w:type="gramStart"/>
+      <w:r>
+        <w:rPr>
+          <w:sz w:val="24"/>
+        </w:rPr>
+        <w:t>= ?</w:t>
+      </w:r>
+      <w:proofErr w:type="gramEnd"/>
+      <w:r>
+        <w:rPr>
+          <w:sz w:val="24"/>
+        </w:rPr>
+        <w:t xml:space="preserve"> AND </w:t>
+      </w:r>
+      <w:proofErr w:type="spellStart"/>
+      <w:r>
+        <w:rPr>
+          <w:sz w:val="24"/>
+        </w:rPr>
+        <w:t>UserID</w:t>
+      </w:r>
+      <w:proofErr w:type="spellEnd"/>
+      <w:r>
+        <w:rPr>
+          <w:sz w:val="24"/>
+        </w:rPr>
+        <w:t xml:space="preserve"> </w:t>
+      </w:r>
+      <w:proofErr w:type="gramStart"/>
+      <w:r>
+        <w:rPr>
+          <w:sz w:val="24"/>
+        </w:rPr>
+        <w:t>= ?</w:t>
+      </w:r>
+      <w:proofErr w:type="gramEnd"/>
+      <w:r>
+        <w:rPr>
+          <w:sz w:val="24"/>
+        </w:rPr>
+        <w:t>;</w:t>
+      </w:r>
+    </w:p>
+    <w:p>
+      <w:pPr>
+        <w:spacing w:line="240" w:lineRule="auto"/>
+        <w:rPr>
+          <w:sz w:val="24"/>
+        </w:rPr>
+      </w:pPr>
+      <w:r>
+        <w:rPr>
+          <w:b/>
+          <w:sz w:val="24"/>
+        </w:rPr>
+        <w:t>Statements</w:t>
+      </w:r>
+      <w:r>
+        <w:rPr>
+          <w:b/>
+          <w:sz w:val="24"/>
+        </w:rPr>
+        <w:t>:</w:t>
+      </w:r>
+    </w:p>
+    <w:p>
+      <w:pPr>
+        <w:spacing w:line="240" w:lineRule="auto"/>
+        <w:ind w:left="720"/>
         <w:rPr>
           <w:sz w:val="24"/>
         </w:rPr>
@@ -5673,7 +7822,7 @@
                     <pic:cNvPicPr/>
                   </pic:nvPicPr>
                   <pic:blipFill>
-                    <a:blip r:embed="rId24">
+                    <a:blip r:embed="rId23">
                       <a:extLst>
                         <a:ext uri="{28A0092B-C50C-407E-A947-70E740481C1C}">
                           <a14:useLocalDpi xmlns:a14="http://schemas.microsoft.com/office/drawing/2010/main" val="0"/>
@@ -5718,12 +7867,14 @@
         <w:spacing w:line="240" w:lineRule="auto"/>
         <w:ind w:left="360"/>
         <w:rPr>
-          <w:sz w:val="24"/>
-        </w:rPr>
-      </w:pPr>
-      <w:r>
-        <w:rPr>
-          <w:sz w:val="24"/>
+          <w:b/>
+          <w:sz w:val="28"/>
+        </w:rPr>
+      </w:pPr>
+      <w:r>
+        <w:rPr>
+          <w:b/>
+          <w:sz w:val="28"/>
         </w:rPr>
         <w:t xml:space="preserve"> Unlike a comment</w:t>
       </w:r>
@@ -5739,6 +7890,106 @@
         <w:rPr>
           <w:sz w:val="24"/>
         </w:rPr>
+        <w:t xml:space="preserve">DELETE FROM </w:t>
+      </w:r>
+      <w:proofErr w:type="spellStart"/>
+      <w:r>
+        <w:rPr>
+          <w:sz w:val="24"/>
+        </w:rPr>
+        <w:t>LikesComment</w:t>
+      </w:r>
+      <w:proofErr w:type="spellEnd"/>
+      <w:r>
+        <w:rPr>
+          <w:sz w:val="24"/>
+        </w:rPr>
+        <w:t xml:space="preserve"> WHERE </w:t>
+      </w:r>
+      <w:proofErr w:type="spellStart"/>
+      <w:r>
+        <w:rPr>
+          <w:sz w:val="24"/>
+        </w:rPr>
+        <w:t>CommentId</w:t>
+      </w:r>
+      <w:proofErr w:type="spellEnd"/>
+      <w:r>
+        <w:rPr>
+          <w:sz w:val="24"/>
+        </w:rPr>
+        <w:t xml:space="preserve"> </w:t>
+      </w:r>
+      <w:proofErr w:type="gramStart"/>
+      <w:r>
+        <w:rPr>
+          <w:sz w:val="24"/>
+        </w:rPr>
+        <w:t>= ?</w:t>
+      </w:r>
+      <w:proofErr w:type="gramEnd"/>
+      <w:r>
+        <w:rPr>
+          <w:sz w:val="24"/>
+        </w:rPr>
+        <w:t xml:space="preserve"> AND </w:t>
+      </w:r>
+      <w:proofErr w:type="spellStart"/>
+      <w:r>
+        <w:rPr>
+          <w:sz w:val="24"/>
+        </w:rPr>
+        <w:t>UserId</w:t>
+      </w:r>
+      <w:proofErr w:type="spellEnd"/>
+      <w:r>
+        <w:rPr>
+          <w:sz w:val="24"/>
+        </w:rPr>
+        <w:t xml:space="preserve"> </w:t>
+      </w:r>
+      <w:proofErr w:type="gramStart"/>
+      <w:r>
+        <w:rPr>
+          <w:sz w:val="24"/>
+        </w:rPr>
+        <w:t>= ?</w:t>
+      </w:r>
+      <w:proofErr w:type="gramEnd"/>
+      <w:r>
+        <w:rPr>
+          <w:sz w:val="24"/>
+        </w:rPr>
+        <w:t>;</w:t>
+      </w:r>
+    </w:p>
+    <w:p>
+      <w:pPr>
+        <w:spacing w:line="240" w:lineRule="auto"/>
+        <w:rPr>
+          <w:sz w:val="24"/>
+        </w:rPr>
+      </w:pPr>
+      <w:r>
+        <w:rPr>
+          <w:b/>
+          <w:sz w:val="24"/>
+        </w:rPr>
+        <w:t>Statements:</w:t>
+      </w:r>
+    </w:p>
+    <w:p>
+      <w:pPr>
+        <w:spacing w:line="240" w:lineRule="auto"/>
+        <w:ind w:left="720"/>
+        <w:rPr>
+          <w:sz w:val="24"/>
+        </w:rPr>
+      </w:pPr>
+      <w:r>
+        <w:rPr>
+          <w:sz w:val="24"/>
+        </w:rPr>
         <w:t>DELETE</w:t>
       </w:r>
       <w:r>
@@ -5764,15 +8015,7 @@
         <w:rPr>
           <w:sz w:val="24"/>
         </w:rPr>
-        <w:t>LikesComme</w:t>
-      </w:r>
-      <w:bookmarkStart w:id="0" w:name="_GoBack"/>
-      <w:bookmarkEnd w:id="0"/>
-      <w:r>
-        <w:rPr>
-          <w:sz w:val="24"/>
-        </w:rPr>
-        <w:t>nt</w:t>
+        <w:t>LikesComment</w:t>
       </w:r>
       <w:proofErr w:type="spellEnd"/>
       <w:r>
@@ -5906,7 +8149,7 @@
                     <pic:cNvPicPr/>
                   </pic:nvPicPr>
                   <pic:blipFill>
-                    <a:blip r:embed="rId25">
+                    <a:blip r:embed="rId24">
                       <a:extLst>
                         <a:ext uri="{28A0092B-C50C-407E-A947-70E740481C1C}">
                           <a14:useLocalDpi xmlns:a14="http://schemas.microsoft.com/office/drawing/2010/main" val="0"/>
@@ -5951,12 +8194,21 @@
         <w:spacing w:line="240" w:lineRule="auto"/>
         <w:ind w:left="360"/>
         <w:rPr>
-          <w:sz w:val="24"/>
-        </w:rPr>
-      </w:pPr>
-      <w:r>
-        <w:rPr>
-          <w:sz w:val="24"/>
+          <w:b/>
+          <w:sz w:val="28"/>
+        </w:rPr>
+      </w:pPr>
+      <w:r>
+        <w:rPr>
+          <w:b/>
+          <w:sz w:val="28"/>
+        </w:rPr>
+        <w:t xml:space="preserve"> </w:t>
+      </w:r>
+      <w:r>
+        <w:rPr>
+          <w:b/>
+          <w:sz w:val="28"/>
         </w:rPr>
         <w:t>Modify a post</w:t>
       </w:r>
@@ -5964,6 +8216,118 @@
     <w:p>
       <w:pPr>
         <w:spacing w:line="240" w:lineRule="auto"/>
+        <w:rPr>
+          <w:sz w:val="24"/>
+        </w:rPr>
+      </w:pPr>
+      <w:r>
+        <w:rPr>
+          <w:sz w:val="24"/>
+        </w:rPr>
+        <w:t xml:space="preserve">UPDATE Post </w:t>
+      </w:r>
+      <w:r>
+        <w:rPr>
+          <w:sz w:val="24"/>
+        </w:rPr>
+        <w:t xml:space="preserve">SET </w:t>
+      </w:r>
+      <w:proofErr w:type="spellStart"/>
+      <w:r>
+        <w:rPr>
+          <w:sz w:val="24"/>
+        </w:rPr>
+        <w:t>DateCreated</w:t>
+      </w:r>
+      <w:proofErr w:type="spellEnd"/>
+      <w:r>
+        <w:rPr>
+          <w:sz w:val="24"/>
+        </w:rPr>
+        <w:t xml:space="preserve"> </w:t>
+      </w:r>
+      <w:proofErr w:type="gramStart"/>
+      <w:r>
+        <w:rPr>
+          <w:sz w:val="24"/>
+        </w:rPr>
+        <w:t>= ?</w:t>
+      </w:r>
+      <w:proofErr w:type="gramEnd"/>
+      <w:r>
+        <w:rPr>
+          <w:sz w:val="24"/>
+        </w:rPr>
+        <w:t xml:space="preserve">, Content = ?, </w:t>
+      </w:r>
+      <w:proofErr w:type="spellStart"/>
+      <w:r>
+        <w:rPr>
+          <w:sz w:val="24"/>
+        </w:rPr>
+        <w:t>CommentCount</w:t>
+      </w:r>
+      <w:proofErr w:type="spellEnd"/>
+      <w:r>
+        <w:rPr>
+          <w:sz w:val="24"/>
+        </w:rPr>
+        <w:t xml:space="preserve"> = ? WHERE</w:t>
+      </w:r>
+      <w:r>
+        <w:rPr>
+          <w:sz w:val="24"/>
+        </w:rPr>
+        <w:t xml:space="preserve"> </w:t>
+      </w:r>
+      <w:proofErr w:type="spellStart"/>
+      <w:r>
+        <w:rPr>
+          <w:sz w:val="24"/>
+        </w:rPr>
+        <w:t>PostId</w:t>
+      </w:r>
+      <w:proofErr w:type="spellEnd"/>
+      <w:r>
+        <w:rPr>
+          <w:sz w:val="24"/>
+        </w:rPr>
+        <w:t xml:space="preserve"> </w:t>
+      </w:r>
+      <w:proofErr w:type="gramStart"/>
+      <w:r>
+        <w:rPr>
+          <w:sz w:val="24"/>
+        </w:rPr>
+        <w:t>= ?</w:t>
+      </w:r>
+      <w:proofErr w:type="gramEnd"/>
+      <w:r>
+        <w:rPr>
+          <w:sz w:val="24"/>
+        </w:rPr>
+        <w:t>;</w:t>
+      </w:r>
+    </w:p>
+    <w:p>
+      <w:pPr>
+        <w:spacing w:line="240" w:lineRule="auto"/>
+        <w:rPr>
+          <w:sz w:val="24"/>
+        </w:rPr>
+      </w:pPr>
+      <w:r>
+        <w:rPr>
+          <w:b/>
+          <w:sz w:val="24"/>
+        </w:rPr>
+        <w:t>Statements:</w:t>
+      </w:r>
+    </w:p>
+    <w:p>
+      <w:pPr>
+        <w:spacing w:line="240" w:lineRule="auto"/>
+        <w:ind w:left="720"/>
         <w:rPr>
           <w:sz w:val="24"/>
         </w:rPr>
@@ -6109,7 +8473,7 @@
                     <pic:cNvPicPr/>
                   </pic:nvPicPr>
                   <pic:blipFill>
-                    <a:blip r:embed="rId26">
+                    <a:blip r:embed="rId25">
                       <a:extLst>
                         <a:ext uri="{28A0092B-C50C-407E-A947-70E740481C1C}">
                           <a14:useLocalDpi xmlns:a14="http://schemas.microsoft.com/office/drawing/2010/main" val="0"/>
@@ -6164,7 +8528,7 @@
                     <pic:cNvPicPr/>
                   </pic:nvPicPr>
                   <pic:blipFill>
-                    <a:blip r:embed="rId27">
+                    <a:blip r:embed="rId26">
                       <a:extLst>
                         <a:ext uri="{28A0092B-C50C-407E-A947-70E740481C1C}">
                           <a14:useLocalDpi xmlns:a14="http://schemas.microsoft.com/office/drawing/2010/main" val="0"/>
@@ -6209,12 +8573,21 @@
         <w:spacing w:line="240" w:lineRule="auto"/>
         <w:ind w:left="360"/>
         <w:rPr>
-          <w:sz w:val="24"/>
-        </w:rPr>
-      </w:pPr>
-      <w:r>
-        <w:rPr>
-          <w:sz w:val="24"/>
+          <w:b/>
+          <w:sz w:val="28"/>
+        </w:rPr>
+      </w:pPr>
+      <w:r>
+        <w:rPr>
+          <w:b/>
+          <w:sz w:val="28"/>
+        </w:rPr>
+        <w:t xml:space="preserve"> </w:t>
+      </w:r>
+      <w:r>
+        <w:rPr>
+          <w:b/>
+          <w:sz w:val="28"/>
         </w:rPr>
         <w:t>Modify a comment</w:t>
       </w:r>
@@ -6230,6 +8603,78 @@
         <w:rPr>
           <w:sz w:val="24"/>
         </w:rPr>
+        <w:t xml:space="preserve">UPDATE Comment SET </w:t>
+      </w:r>
+      <w:proofErr w:type="spellStart"/>
+      <w:r>
+        <w:rPr>
+          <w:sz w:val="24"/>
+        </w:rPr>
+        <w:t>DateCreated</w:t>
+      </w:r>
+      <w:proofErr w:type="spellEnd"/>
+      <w:r>
+        <w:rPr>
+          <w:sz w:val="24"/>
+        </w:rPr>
+        <w:t xml:space="preserve"> = </w:t>
+      </w:r>
+      <w:proofErr w:type="gramStart"/>
+      <w:r>
+        <w:rPr>
+          <w:sz w:val="24"/>
+        </w:rPr>
+        <w:t>NOW(</w:t>
+      </w:r>
+      <w:proofErr w:type="gramEnd"/>
+      <w:r>
+        <w:rPr>
+          <w:sz w:val="24"/>
+        </w:rPr>
+        <w:t xml:space="preserve">), Content = "this is great" WHERE </w:t>
+      </w:r>
+      <w:proofErr w:type="spellStart"/>
+      <w:r>
+        <w:rPr>
+          <w:sz w:val="24"/>
+        </w:rPr>
+        <w:t>CommentId</w:t>
+      </w:r>
+      <w:proofErr w:type="spellEnd"/>
+      <w:r>
+        <w:rPr>
+          <w:sz w:val="24"/>
+        </w:rPr>
+        <w:t xml:space="preserve"> = 5;</w:t>
+      </w:r>
+    </w:p>
+    <w:p>
+      <w:pPr>
+        <w:spacing w:line="240" w:lineRule="auto"/>
+        <w:rPr>
+          <w:sz w:val="24"/>
+        </w:rPr>
+      </w:pPr>
+      <w:r>
+        <w:rPr>
+          <w:b/>
+          <w:sz w:val="24"/>
+        </w:rPr>
+        <w:t>Statements:</w:t>
+      </w:r>
+    </w:p>
+    <w:p>
+      <w:pPr>
+        <w:spacing w:line="240" w:lineRule="auto"/>
+        <w:ind w:left="720"/>
+        <w:rPr>
+          <w:sz w:val="24"/>
+        </w:rPr>
+      </w:pPr>
+      <w:r>
+        <w:rPr>
+          <w:sz w:val="24"/>
+        </w:rPr>
         <w:t>UPDATE</w:t>
       </w:r>
       <w:r>
@@ -6312,6 +8757,7 @@
           <w:b/>
           <w:sz w:val="24"/>
         </w:rPr>
+        <w:lastRenderedPageBreak/>
         <w:t>Output:</w:t>
       </w:r>
     </w:p>
@@ -6361,7 +8807,7 @@
                     <pic:cNvPicPr/>
                   </pic:nvPicPr>
                   <pic:blipFill>
-                    <a:blip r:embed="rId28">
+                    <a:blip r:embed="rId27">
                       <a:extLst>
                         <a:ext uri="{28A0092B-C50C-407E-A947-70E740481C1C}">
                           <a14:useLocalDpi xmlns:a14="http://schemas.microsoft.com/office/drawing/2010/main" val="0"/>
@@ -6432,7 +8878,7 @@
                     <pic:cNvPicPr/>
                   </pic:nvPicPr>
                   <pic:blipFill>
-                    <a:blip r:embed="rId29">
+                    <a:blip r:embed="rId28">
                       <a:extLst>
                         <a:ext uri="{28A0092B-C50C-407E-A947-70E740481C1C}">
                           <a14:useLocalDpi xmlns:a14="http://schemas.microsoft.com/office/drawing/2010/main" val="0"/>
@@ -6477,18 +8923,21 @@
         <w:spacing w:line="240" w:lineRule="auto"/>
         <w:ind w:left="360"/>
         <w:rPr>
-          <w:sz w:val="24"/>
-        </w:rPr>
-      </w:pPr>
-      <w:r>
-        <w:rPr>
-          <w:sz w:val="24"/>
-        </w:rPr>
-        <w:t>DELETE</w:t>
-      </w:r>
-      <w:r>
-        <w:rPr>
-          <w:sz w:val="24"/>
+          <w:b/>
+          <w:sz w:val="28"/>
+        </w:rPr>
+      </w:pPr>
+      <w:r>
+        <w:rPr>
+          <w:b/>
+          <w:sz w:val="28"/>
+        </w:rPr>
+        <w:t xml:space="preserve"> Delete</w:t>
+      </w:r>
+      <w:r>
+        <w:rPr>
+          <w:b/>
+          <w:sz w:val="28"/>
         </w:rPr>
         <w:t xml:space="preserve"> a group</w:t>
       </w:r>
@@ -6496,6 +8945,78 @@
     <w:p>
       <w:pPr>
         <w:spacing w:line="240" w:lineRule="auto"/>
+        <w:rPr>
+          <w:sz w:val="24"/>
+        </w:rPr>
+      </w:pPr>
+      <w:r>
+        <w:rPr>
+          <w:sz w:val="24"/>
+        </w:rPr>
+        <w:t xml:space="preserve">DELETE FROM </w:t>
+      </w:r>
+      <w:proofErr w:type="spellStart"/>
+      <w:r>
+        <w:rPr>
+          <w:sz w:val="24"/>
+        </w:rPr>
+        <w:t>GroupPlus</w:t>
+      </w:r>
+      <w:proofErr w:type="spellEnd"/>
+      <w:r>
+        <w:rPr>
+          <w:sz w:val="24"/>
+        </w:rPr>
+        <w:t xml:space="preserve"> WHERE </w:t>
+      </w:r>
+      <w:proofErr w:type="spellStart"/>
+      <w:r>
+        <w:rPr>
+          <w:sz w:val="24"/>
+        </w:rPr>
+        <w:t>GroupId</w:t>
+      </w:r>
+      <w:proofErr w:type="spellEnd"/>
+      <w:r>
+        <w:rPr>
+          <w:sz w:val="24"/>
+        </w:rPr>
+        <w:t xml:space="preserve"> </w:t>
+      </w:r>
+      <w:proofErr w:type="gramStart"/>
+      <w:r>
+        <w:rPr>
+          <w:sz w:val="24"/>
+        </w:rPr>
+        <w:t>= ?</w:t>
+      </w:r>
+      <w:proofErr w:type="gramEnd"/>
+      <w:r>
+        <w:rPr>
+          <w:sz w:val="24"/>
+        </w:rPr>
+        <w:t>;</w:t>
+      </w:r>
+    </w:p>
+    <w:p>
+      <w:pPr>
+        <w:spacing w:line="240" w:lineRule="auto"/>
+        <w:rPr>
+          <w:sz w:val="24"/>
+        </w:rPr>
+      </w:pPr>
+      <w:r>
+        <w:rPr>
+          <w:b/>
+          <w:sz w:val="24"/>
+        </w:rPr>
+        <w:t>Statements:</w:t>
+      </w:r>
+    </w:p>
+    <w:p>
+      <w:pPr>
+        <w:spacing w:line="240" w:lineRule="auto"/>
+        <w:ind w:left="720"/>
         <w:rPr>
           <w:sz w:val="24"/>
         </w:rPr>
@@ -6597,7 +9118,7 @@
                     <pic:cNvPicPr/>
                   </pic:nvPicPr>
                   <pic:blipFill>
-                    <a:blip r:embed="rId30">
+                    <a:blip r:embed="rId29">
                       <a:extLst>
                         <a:ext uri="{28A0092B-C50C-407E-A947-70E740481C1C}">
                           <a14:useLocalDpi xmlns:a14="http://schemas.microsoft.com/office/drawing/2010/main" val="0"/>

</xml_diff>